<commit_message>
Docker documentation added more stuff
</commit_message>
<xml_diff>
--- a/Docker.docx
+++ b/Docker.docx
@@ -179,7 +179,7 @@
         </w:rPr>
         <w:t>registry (</w:t>
       </w:r>
-      <w:hyperlink r:id="rId4" w:history="1">
+      <w:hyperlink r:id="rId5" w:history="1">
         <w:r>
           <w:rPr>
             <w:rStyle w:val="Hyperlink"/>
@@ -426,23 +426,7 @@
           <w:bCs/>
           <w:i/>
         </w:rPr>
-        <w:t xml:space="preserve">docker run </w:t>
-      </w:r>
-      <w:r>
-        <w:rPr>
-          <w:b/>
-          <w:bCs/>
-          <w:i/>
-        </w:rPr>
-        <w:t xml:space="preserve">-p 5000:5000 </w:t>
-      </w:r>
-      <w:r>
-        <w:rPr>
-          <w:b/>
-          <w:bCs/>
-          <w:i/>
-        </w:rPr>
-        <w:t>in28min/todo-rest-api-h2:1.0.</w:t>
+        <w:t>docker run -p 5000:5000 in28min/todo-rest-api-h2:1.0.</w:t>
       </w:r>
       <w:proofErr w:type="gramStart"/>
       <w:r>
@@ -996,7 +980,7 @@
                           <a:chExt cx="5543550" cy="2426970"/>
                         </a:xfrm>
                       </wpg:grpSpPr>
-                      <w14:contentPart bwMode="auto" r:id="rId5">
+                      <w14:contentPart bwMode="auto" r:id="rId6">
                         <w14:nvContentPartPr>
                           <w14:cNvPr id="33" name="Ink 33"/>
                           <w14:cNvContentPartPr/>
@@ -1387,7 +1371,6 @@
                                   </w:rPr>
                                   <w:t xml:space="preserve">      </w:t>
                                 </w:r>
-                                <w:proofErr w:type="spellStart"/>
                                 <w:r>
                                   <w:rPr>
                                     <w:sz w:val="18"/>
@@ -1396,7 +1379,6 @@
                                   </w:rPr>
                                   <w:t>Mysql</w:t>
                                 </w:r>
-                                <w:proofErr w:type="spellEnd"/>
                               </w:p>
                               <w:p>
                                 <w:pPr>
@@ -1413,18 +1395,8 @@
                                     <w:szCs w:val="18"/>
                                     <w:highlight w:val="black"/>
                                   </w:rPr>
-                                  <w:t xml:space="preserve">      </w:t>
+                                  <w:t xml:space="preserve">      Eurek</w:t>
                                 </w:r>
-                                <w:proofErr w:type="spellStart"/>
-                                <w:r>
-                                  <w:rPr>
-                                    <w:sz w:val="18"/>
-                                    <w:szCs w:val="18"/>
-                                    <w:highlight w:val="black"/>
-                                  </w:rPr>
-                                  <w:t>Eurek</w:t>
-                                </w:r>
-                                <w:proofErr w:type="spellEnd"/>
                               </w:p>
                               <w:p>
                                 <w:pPr>
@@ -1452,7 +1424,7 @@
                             <a:noAutofit/>
                           </wps:bodyPr>
                         </wps:wsp>
-                        <w14:contentPart bwMode="auto" r:id="rId6">
+                        <w14:contentPart bwMode="auto" r:id="rId7">
                           <w14:nvContentPartPr>
                             <w14:cNvPr id="32" name="Ink 32"/>
                             <w14:cNvContentPartPr/>
@@ -1462,7 +1434,7 @@
                             <a:ext cx="19800" cy="304200"/>
                           </w14:xfrm>
                         </w14:contentPart>
-                        <w14:contentPart bwMode="auto" r:id="rId7">
+                        <w14:contentPart bwMode="auto" r:id="rId8">
                           <w14:nvContentPartPr>
                             <w14:cNvPr id="34" name="Ink 34"/>
                             <w14:cNvContentPartPr/>
@@ -1472,7 +1444,7 @@
                             <a:ext cx="1465920" cy="315720"/>
                           </w14:xfrm>
                         </w14:contentPart>
-                        <w14:contentPart bwMode="auto" r:id="rId8">
+                        <w14:contentPart bwMode="auto" r:id="rId9">
                           <w14:nvContentPartPr>
                             <w14:cNvPr id="35" name="Ink 35"/>
                             <w14:cNvContentPartPr/>
@@ -1511,8 +1483,8 @@
                   <v:path o:extrusionok="f" gradientshapeok="t" o:connecttype="rect"/>
                   <o:lock v:ext="edit" aspectratio="t"/>
                 </v:shapetype>
-                <v:shape id="Ink 33" o:spid="_x0000_s1027" type="#_x0000_t75" style="position:absolute;left:24545;top:13877;width:371;height:3668;visibility:visible;mso-wrap-style:square" o:gfxdata="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">
-                  <v:imagedata r:id="rId9" o:title=""/>
+                <v:shape id="Ink 33" o:spid="_x0000_s1027" type="#_x0000_t75" style="position:absolute;left:24539;top:13873;width:375;height:3669;visibility:visible;mso-wrap-style:square" o:gfxdata="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">
+                  <v:imagedata r:id="rId10" o:title=""/>
                 </v:shape>
                 <v:group id="Group 37" o:spid="_x0000_s1028" style="position:absolute;width:55435;height:24269" coordsize="55435,24269" o:gfxdata="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">
                   <v:rect id="Rectangle 16" o:spid="_x0000_s1029" style="position:absolute;left:18034;width:12801;height:5486;visibility:visible;mso-wrap-style:square;v-text-anchor:middle" o:gfxdata="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" fillcolor="black" strokeweight=".5mm">
@@ -1681,7 +1653,6 @@
                             </w:rPr>
                             <w:t xml:space="preserve">      </w:t>
                           </w:r>
-                          <w:proofErr w:type="spellStart"/>
                           <w:r>
                             <w:rPr>
                               <w:sz w:val="18"/>
@@ -1690,7 +1661,6 @@
                             </w:rPr>
                             <w:t>Mysql</w:t>
                           </w:r>
-                          <w:proofErr w:type="spellEnd"/>
                         </w:p>
                         <w:p>
                           <w:pPr>
@@ -1707,18 +1677,8 @@
                               <w:szCs w:val="18"/>
                               <w:highlight w:val="black"/>
                             </w:rPr>
-                            <w:t xml:space="preserve">      </w:t>
+                            <w:t xml:space="preserve">      Eurek</w:t>
                           </w:r>
-                          <w:proofErr w:type="spellStart"/>
-                          <w:r>
-                            <w:rPr>
-                              <w:sz w:val="18"/>
-                              <w:szCs w:val="18"/>
-                              <w:highlight w:val="black"/>
-                            </w:rPr>
-                            <w:t>Eurek</w:t>
-                          </w:r>
-                          <w:proofErr w:type="spellEnd"/>
                         </w:p>
                         <w:p>
                           <w:pPr>
@@ -1740,14 +1700,14 @@
                       </w:txbxContent>
                     </v:textbox>
                   </v:rect>
-                  <v:shape id="Ink 32" o:spid="_x0000_s1034" type="#_x0000_t75" style="position:absolute;left:24027;top:5431;width:374;height:3219;visibility:visible;mso-wrap-style:square" o:gfxdata="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">
-                    <v:imagedata r:id="rId10" o:title=""/>
-                  </v:shape>
-                  <v:shape id="Ink 34" o:spid="_x0000_s1035" type="#_x0000_t75" style="position:absolute;left:9435;top:13892;width:14835;height:3334;visibility:visible;mso-wrap-style:square" o:gfxdata="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">
+                  <v:shape id="Ink 32" o:spid="_x0000_s1034" type="#_x0000_t75" style="position:absolute;left:24027;top:5428;width:374;height:3218;visibility:visible;mso-wrap-style:square" o:gfxdata="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">
                     <v:imagedata r:id="rId11" o:title=""/>
                   </v:shape>
-                  <v:shape id="Ink 35" o:spid="_x0000_s1036" type="#_x0000_t75" style="position:absolute;left:26827;top:13877;width:14685;height:2988;visibility:visible;mso-wrap-style:square" o:gfxdata="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">
+                  <v:shape id="Ink 34" o:spid="_x0000_s1035" type="#_x0000_t75" style="position:absolute;left:9435;top:13892;width:14835;height:3334;visibility:visible;mso-wrap-style:square" o:gfxdata="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">
                     <v:imagedata r:id="rId12" o:title=""/>
+                  </v:shape>
+                  <v:shape id="Ink 35" o:spid="_x0000_s1036" type="#_x0000_t75" style="position:absolute;left:26827;top:13873;width:14685;height:2988;visibility:visible;mso-wrap-style:square" o:gfxdata="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">
+                    <v:imagedata r:id="rId13" o:title=""/>
                   </v:shape>
                 </v:group>
                 <w10:anchorlock/>
@@ -1787,7 +1747,7 @@
                 <wp:cNvGraphicFramePr/>
                 <a:graphic xmlns:a="http://schemas.openxmlformats.org/drawingml/2006/main">
                   <a:graphicData uri="http://schemas.microsoft.com/office/word/2010/wordprocessingInk">
-                    <w14:contentPart bwMode="auto" r:id="rId13">
+                    <w14:contentPart bwMode="auto" r:id="rId14">
                       <w14:nvContentPartPr>
                         <w14:cNvContentPartPr/>
                       </w14:nvContentPartPr>
@@ -1803,8 +1763,8 @@
           </mc:Choice>
           <mc:Fallback>
             <w:pict>
-              <v:shape w14:anchorId="032CE6BE" id="Ink 36" o:spid="_x0000_s1026" type="#_x0000_t75" style="position:absolute;margin-left:578.3pt;margin-top:89.15pt;width:1.45pt;height:1.45pt;z-index:251665920;visibility:visible;mso-wrap-style:square;mso-wrap-distance-left:9pt;mso-wrap-distance-top:0;mso-wrap-distance-right:9pt;mso-wrap-distance-bottom:0;mso-position-horizontal:absolute;mso-position-horizontal-relative:text;mso-position-vertical:absolute;mso-position-vertical-relative:text" o:gfxdata="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">
-                <v:imagedata r:id="rId14" o:title=""/>
+              <v:shape w14:anchorId="67075DCC" id="Ink 36" o:spid="_x0000_s1026" type="#_x0000_t75" style="position:absolute;margin-left:578.3pt;margin-top:89.15pt;width:1.45pt;height:1.45pt;z-index:251665920;visibility:visible;mso-wrap-style:square;mso-wrap-distance-left:9pt;mso-wrap-distance-top:0;mso-wrap-distance-right:9pt;mso-wrap-distance-bottom:0;mso-position-horizontal:absolute;mso-position-horizontal-relative:text;mso-position-vertical:absolute;mso-position-vertical-relative:text" o:gfxdata="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">
+                <v:imagedata r:id="rId15" o:title=""/>
               </v:shape>
             </w:pict>
           </mc:Fallback>
@@ -2226,113 +2186,6 @@
             <wp:extent cx="5943600" cy="3098165"/>
             <wp:effectExtent l="0" t="0" r="0" b="6985"/>
             <wp:docPr id="1" name="Picture 1"/>
-            <wp:cNvGraphicFramePr>
-              <a:graphicFrameLocks xmlns:a="http://schemas.openxmlformats.org/drawingml/2006/main" noChangeAspect="1"/>
-            </wp:cNvGraphicFramePr>
-            <a:graphic xmlns:a="http://schemas.openxmlformats.org/drawingml/2006/main">
-              <a:graphicData uri="http://schemas.openxmlformats.org/drawingml/2006/picture">
-                <pic:pic xmlns:pic="http://schemas.openxmlformats.org/drawingml/2006/picture">
-                  <pic:nvPicPr>
-                    <pic:cNvPr id="1" name=""/>
-                    <pic:cNvPicPr/>
-                  </pic:nvPicPr>
-                  <pic:blipFill>
-                    <a:blip r:embed="rId15"/>
-                    <a:stretch>
-                      <a:fillRect/>
-                    </a:stretch>
-                  </pic:blipFill>
-                  <pic:spPr>
-                    <a:xfrm>
-                      <a:off x="0" y="0"/>
-                      <a:ext cx="5943600" cy="3098165"/>
-                    </a:xfrm>
-                    <a:prstGeom prst="rect">
-                      <a:avLst/>
-                    </a:prstGeom>
-                  </pic:spPr>
-                </pic:pic>
-              </a:graphicData>
-            </a:graphic>
-          </wp:inline>
-        </w:drawing>
-      </w:r>
-    </w:p>
-    <w:p>
-      <w:pPr>
-        <w:ind w:firstLine="0"/>
-        <w:rPr>
-          <w:iCs/>
-        </w:rPr>
-      </w:pPr>
-      <w:r>
-        <w:rPr>
-          <w:iCs/>
-        </w:rPr>
-        <w:t>If we need to get all the steps involved in creating an image then use the below command</w:t>
-      </w:r>
-    </w:p>
-    <w:p>
-      <w:pPr>
-        <w:pBdr>
-          <w:top w:val="single" w:sz="4" w:space="1" w:color="auto"/>
-          <w:left w:val="single" w:sz="4" w:space="4" w:color="auto"/>
-          <w:bottom w:val="single" w:sz="4" w:space="1" w:color="auto"/>
-          <w:right w:val="single" w:sz="4" w:space="4" w:color="auto"/>
-          <w:between w:val="single" w:sz="4" w:space="1" w:color="auto"/>
-          <w:bar w:val="single" w:sz="4" w:color="auto"/>
-        </w:pBdr>
-        <w:ind w:firstLine="0"/>
-        <w:rPr>
-          <w:b/>
-          <w:bCs/>
-          <w:i/>
-        </w:rPr>
-      </w:pPr>
-      <w:r>
-        <w:rPr>
-          <w:b/>
-          <w:bCs/>
-          <w:i/>
-        </w:rPr>
-        <w:t xml:space="preserve">docker image history </w:t>
-      </w:r>
-      <w:proofErr w:type="spellStart"/>
-      <w:r>
-        <w:rPr>
-          <w:b/>
-          <w:bCs/>
-          <w:i/>
-        </w:rPr>
-        <w:t>imageId</w:t>
-      </w:r>
-      <w:proofErr w:type="spellEnd"/>
-    </w:p>
-    <w:p>
-      <w:pPr>
-        <w:ind w:firstLine="0"/>
-        <w:rPr>
-          <w:iCs/>
-        </w:rPr>
-      </w:pPr>
-    </w:p>
-    <w:p>
-      <w:pPr>
-        <w:ind w:firstLine="0"/>
-        <w:rPr>
-          <w:iCs/>
-        </w:rPr>
-      </w:pPr>
-      <w:r>
-        <w:rPr>
-          <w:noProof/>
-        </w:rPr>
-        <w:lastRenderedPageBreak/>
-        <w:drawing>
-          <wp:inline distT="0" distB="0" distL="0" distR="0" wp14:anchorId="7D10363E" wp14:editId="026A5788">
-            <wp:extent cx="5943600" cy="2242185"/>
-            <wp:effectExtent l="0" t="0" r="0" b="5715"/>
-            <wp:docPr id="39" name="Picture 39"/>
             <wp:cNvGraphicFramePr>
               <a:graphicFrameLocks xmlns:a="http://schemas.openxmlformats.org/drawingml/2006/main" noChangeAspect="1"/>
             </wp:cNvGraphicFramePr>
@@ -2352,7 +2205,7 @@
                   <pic:spPr>
                     <a:xfrm>
                       <a:off x="0" y="0"/>
-                      <a:ext cx="5943600" cy="2242185"/>
+                      <a:ext cx="5943600" cy="3098165"/>
                     </a:xfrm>
                     <a:prstGeom prst="rect">
                       <a:avLst/>
@@ -2372,19 +2225,11 @@
           <w:iCs/>
         </w:rPr>
       </w:pPr>
-    </w:p>
-    <w:p>
-      <w:pPr>
-        <w:ind w:firstLine="0"/>
-        <w:rPr>
-          <w:iCs/>
-        </w:rPr>
-      </w:pPr>
-      <w:r>
-        <w:rPr>
-          <w:iCs/>
-        </w:rPr>
-        <w:t>If we want to see the configuration related to the image then following command</w:t>
+      <w:r>
+        <w:rPr>
+          <w:iCs/>
+        </w:rPr>
+        <w:t>If we need to get all the steps involved in creating an image then use the below command</w:t>
       </w:r>
     </w:p>
     <w:p>
@@ -2410,7 +2255,7 @@
           <w:bCs/>
           <w:i/>
         </w:rPr>
-        <w:t xml:space="preserve">docker image inspect </w:t>
+        <w:t xml:space="preserve">docker image history </w:t>
       </w:r>
       <w:proofErr w:type="spellStart"/>
       <w:r>
@@ -2419,7 +2264,7 @@
           <w:bCs/>
           <w:i/>
         </w:rPr>
-        <w:t>imageID</w:t>
+        <w:t>imageId</w:t>
       </w:r>
       <w:proofErr w:type="spellEnd"/>
     </w:p>
@@ -2427,1005 +2272,9 @@
       <w:pPr>
         <w:ind w:firstLine="0"/>
         <w:rPr>
-          <w:b/>
-          <w:bCs/>
-          <w:i/>
-        </w:rPr>
-      </w:pPr>
-    </w:p>
-    <w:p>
-      <w:pPr>
-        <w:ind w:firstLine="0"/>
-        <w:rPr>
-          <w:iCs/>
-        </w:rPr>
-      </w:pPr>
-      <w:r>
-        <w:rPr>
-          <w:iCs/>
-        </w:rPr>
-        <w:t>In order to remove the image from local memory, then use the below command</w:t>
-      </w:r>
-    </w:p>
-    <w:p>
-      <w:pPr>
-        <w:pBdr>
-          <w:top w:val="single" w:sz="4" w:space="1" w:color="auto"/>
-          <w:left w:val="single" w:sz="4" w:space="4" w:color="auto"/>
-          <w:bottom w:val="single" w:sz="4" w:space="1" w:color="auto"/>
-          <w:right w:val="single" w:sz="4" w:space="4" w:color="auto"/>
-          <w:between w:val="single" w:sz="4" w:space="1" w:color="auto"/>
-          <w:bar w:val="single" w:sz="4" w:color="auto"/>
-        </w:pBdr>
-        <w:ind w:firstLine="0"/>
-        <w:rPr>
-          <w:b/>
-          <w:bCs/>
-          <w:i/>
-        </w:rPr>
-      </w:pPr>
-      <w:r>
-        <w:rPr>
-          <w:b/>
-          <w:bCs/>
-          <w:i/>
-        </w:rPr>
-        <w:t xml:space="preserve">docker image remove </w:t>
-      </w:r>
-      <w:proofErr w:type="spellStart"/>
-      <w:r>
-        <w:rPr>
-          <w:b/>
-          <w:bCs/>
-          <w:i/>
-        </w:rPr>
-        <w:t>imageId</w:t>
-      </w:r>
-      <w:proofErr w:type="spellEnd"/>
-    </w:p>
-    <w:p>
-      <w:pPr>
-        <w:ind w:firstLine="0"/>
-        <w:rPr>
-          <w:b/>
-          <w:bCs/>
-          <w:i/>
-        </w:rPr>
-      </w:pPr>
-    </w:p>
-    <w:p>
-      <w:pPr>
-        <w:rPr>
-          <w:iCs/>
-        </w:rPr>
-      </w:pPr>
-      <w:r>
-        <w:rPr>
-          <w:iCs/>
-        </w:rPr>
-        <w:br w:type="page"/>
-      </w:r>
-    </w:p>
-    <w:p>
-      <w:pPr>
-        <w:ind w:firstLine="0"/>
-        <w:rPr>
-          <w:b/>
-          <w:bCs/>
-          <w:iCs/>
-          <w:u w:val="single"/>
-        </w:rPr>
-      </w:pPr>
-      <w:r>
-        <w:rPr>
-          <w:b/>
-          <w:bCs/>
-          <w:iCs/>
-          <w:u w:val="single"/>
-        </w:rPr>
-        <w:lastRenderedPageBreak/>
-        <w:t>Playing with docker container</w:t>
-      </w:r>
-    </w:p>
-    <w:p>
-      <w:pPr>
-        <w:ind w:firstLine="0"/>
-        <w:rPr>
-          <w:iCs/>
-        </w:rPr>
-      </w:pPr>
-      <w:r>
-        <w:rPr>
-          <w:iCs/>
-        </w:rPr>
-        <w:t xml:space="preserve">Previously we were using the below command format to run a </w:t>
-      </w:r>
-      <w:proofErr w:type="gramStart"/>
-      <w:r>
-        <w:rPr>
-          <w:iCs/>
-        </w:rPr>
-        <w:t>container..</w:t>
-      </w:r>
-      <w:proofErr w:type="gramEnd"/>
-    </w:p>
-    <w:p>
-      <w:pPr>
-        <w:ind w:firstLine="0"/>
-        <w:rPr>
-          <w:b/>
-          <w:bCs/>
-          <w:i/>
-        </w:rPr>
-      </w:pPr>
-      <w:r>
-        <w:rPr>
-          <w:b/>
-          <w:bCs/>
-          <w:i/>
-        </w:rPr>
-        <w:t>docker run …</w:t>
-      </w:r>
-    </w:p>
-    <w:p>
-      <w:pPr>
-        <w:ind w:firstLine="0"/>
-        <w:rPr>
-          <w:iCs/>
-        </w:rPr>
-      </w:pPr>
-      <w:r>
-        <w:rPr>
-          <w:iCs/>
-        </w:rPr>
-        <w:t>but we can also run a container by including or specifying container in the command</w:t>
-      </w:r>
-    </w:p>
-    <w:p>
-      <w:pPr>
-        <w:ind w:firstLine="0"/>
-        <w:rPr>
-          <w:b/>
-          <w:bCs/>
-          <w:i/>
-        </w:rPr>
-      </w:pPr>
-      <w:r>
-        <w:rPr>
-          <w:b/>
-          <w:bCs/>
-          <w:i/>
-        </w:rPr>
-        <w:t>docker container run……….</w:t>
-      </w:r>
-    </w:p>
-    <w:p>
-      <w:pPr>
-        <w:ind w:firstLine="0"/>
-        <w:rPr>
-          <w:iCs/>
-        </w:rPr>
-      </w:pPr>
-    </w:p>
-    <w:p>
-      <w:pPr>
-        <w:ind w:firstLine="0"/>
-        <w:rPr>
-          <w:iCs/>
-        </w:rPr>
-      </w:pPr>
-      <w:r>
-        <w:rPr>
-          <w:iCs/>
-        </w:rPr>
-        <w:t xml:space="preserve">We can </w:t>
-      </w:r>
-      <w:r>
-        <w:rPr>
-          <w:b/>
-          <w:bCs/>
-          <w:iCs/>
-        </w:rPr>
-        <w:t>pause</w:t>
-      </w:r>
-      <w:r>
-        <w:rPr>
-          <w:iCs/>
-        </w:rPr>
-        <w:t xml:space="preserve"> and </w:t>
-      </w:r>
-      <w:proofErr w:type="spellStart"/>
-      <w:r>
-        <w:rPr>
-          <w:b/>
-          <w:bCs/>
-          <w:iCs/>
-        </w:rPr>
-        <w:t>unpause</w:t>
-      </w:r>
-      <w:proofErr w:type="spellEnd"/>
-      <w:r>
-        <w:rPr>
-          <w:iCs/>
-        </w:rPr>
-        <w:t xml:space="preserve"> the docker container</w:t>
-      </w:r>
-    </w:p>
-    <w:p>
-      <w:pPr>
-        <w:pBdr>
-          <w:top w:val="single" w:sz="4" w:space="1" w:color="auto"/>
-          <w:left w:val="single" w:sz="4" w:space="4" w:color="auto"/>
-          <w:bottom w:val="single" w:sz="4" w:space="1" w:color="auto"/>
-          <w:right w:val="single" w:sz="4" w:space="4" w:color="auto"/>
-          <w:between w:val="single" w:sz="4" w:space="1" w:color="auto"/>
-          <w:bar w:val="single" w:sz="4" w:color="auto"/>
-        </w:pBdr>
-        <w:ind w:firstLine="0"/>
-        <w:rPr>
-          <w:b/>
-          <w:bCs/>
-          <w:i/>
-        </w:rPr>
-      </w:pPr>
-      <w:r>
-        <w:rPr>
-          <w:b/>
-          <w:bCs/>
-          <w:i/>
-        </w:rPr>
-        <w:t xml:space="preserve">docker container pause </w:t>
-      </w:r>
-      <w:proofErr w:type="spellStart"/>
-      <w:r>
-        <w:rPr>
-          <w:b/>
-          <w:bCs/>
-          <w:i/>
-        </w:rPr>
-        <w:t>containerId</w:t>
-      </w:r>
-      <w:proofErr w:type="spellEnd"/>
-    </w:p>
-    <w:p>
-      <w:pPr>
-        <w:pBdr>
-          <w:top w:val="single" w:sz="4" w:space="1" w:color="auto"/>
-          <w:left w:val="single" w:sz="4" w:space="4" w:color="auto"/>
-          <w:bottom w:val="single" w:sz="4" w:space="1" w:color="auto"/>
-          <w:right w:val="single" w:sz="4" w:space="4" w:color="auto"/>
-          <w:between w:val="single" w:sz="4" w:space="1" w:color="auto"/>
-          <w:bar w:val="single" w:sz="4" w:color="auto"/>
-        </w:pBdr>
-        <w:ind w:firstLine="0"/>
-        <w:rPr>
-          <w:b/>
-          <w:bCs/>
-          <w:i/>
-        </w:rPr>
-      </w:pPr>
-      <w:r>
-        <w:rPr>
-          <w:b/>
-          <w:bCs/>
-          <w:i/>
-        </w:rPr>
-        <w:t xml:space="preserve">docker container </w:t>
-      </w:r>
-      <w:proofErr w:type="spellStart"/>
-      <w:r>
-        <w:rPr>
-          <w:b/>
-          <w:bCs/>
-          <w:i/>
-        </w:rPr>
-        <w:t>unpause</w:t>
-      </w:r>
-      <w:proofErr w:type="spellEnd"/>
-      <w:r>
-        <w:rPr>
-          <w:b/>
-          <w:bCs/>
-          <w:i/>
-        </w:rPr>
-        <w:t xml:space="preserve"> </w:t>
-      </w:r>
-      <w:proofErr w:type="spellStart"/>
-      <w:r>
-        <w:rPr>
-          <w:b/>
-          <w:bCs/>
-          <w:i/>
-        </w:rPr>
-        <w:t>containerId</w:t>
-      </w:r>
-      <w:proofErr w:type="spellEnd"/>
-    </w:p>
-    <w:p>
-      <w:pPr>
-        <w:ind w:firstLine="0"/>
-        <w:rPr>
-          <w:b/>
-          <w:bCs/>
-          <w:i/>
-        </w:rPr>
-      </w:pPr>
-    </w:p>
-    <w:p>
-      <w:pPr>
-        <w:ind w:firstLine="0"/>
-        <w:rPr>
-          <w:iCs/>
-        </w:rPr>
-      </w:pPr>
-      <w:r>
-        <w:rPr>
-          <w:iCs/>
-        </w:rPr>
-        <w:t>We can inspect the docker container using below command.</w:t>
-      </w:r>
-    </w:p>
-    <w:p>
-      <w:pPr>
-        <w:pBdr>
-          <w:top w:val="single" w:sz="4" w:space="1" w:color="auto"/>
-          <w:left w:val="single" w:sz="4" w:space="4" w:color="auto"/>
-          <w:bottom w:val="single" w:sz="4" w:space="1" w:color="auto"/>
-          <w:right w:val="single" w:sz="4" w:space="4" w:color="auto"/>
-          <w:between w:val="single" w:sz="4" w:space="1" w:color="auto"/>
-          <w:bar w:val="single" w:sz="4" w:color="auto"/>
-        </w:pBdr>
-        <w:ind w:firstLine="0"/>
-        <w:rPr>
-          <w:b/>
-          <w:bCs/>
-          <w:i/>
-        </w:rPr>
-      </w:pPr>
-      <w:r>
-        <w:rPr>
-          <w:b/>
-          <w:bCs/>
-          <w:i/>
-        </w:rPr>
-        <w:t xml:space="preserve">docker container inspect </w:t>
-      </w:r>
-      <w:proofErr w:type="spellStart"/>
-      <w:r>
-        <w:rPr>
-          <w:b/>
-          <w:bCs/>
-          <w:i/>
-        </w:rPr>
-        <w:t>containerID</w:t>
-      </w:r>
-      <w:proofErr w:type="spellEnd"/>
-    </w:p>
-    <w:p>
-      <w:pPr>
-        <w:ind w:firstLine="0"/>
-        <w:rPr>
-          <w:iCs/>
-        </w:rPr>
-      </w:pPr>
-      <w:r>
-        <w:rPr>
-          <w:iCs/>
-        </w:rPr>
-        <w:t xml:space="preserve">Another interesting command is prune. This is used to remove all the stopped containers. </w:t>
-      </w:r>
-    </w:p>
-    <w:p>
-      <w:pPr>
-        <w:pBdr>
-          <w:top w:val="single" w:sz="4" w:space="1" w:color="auto"/>
-          <w:left w:val="single" w:sz="4" w:space="4" w:color="auto"/>
-          <w:bottom w:val="single" w:sz="4" w:space="1" w:color="auto"/>
-          <w:right w:val="single" w:sz="4" w:space="4" w:color="auto"/>
-          <w:between w:val="single" w:sz="4" w:space="1" w:color="auto"/>
-          <w:bar w:val="single" w:sz="4" w:color="auto"/>
-        </w:pBdr>
-        <w:ind w:firstLine="0"/>
-        <w:rPr>
-          <w:b/>
-          <w:bCs/>
-          <w:i/>
-        </w:rPr>
-      </w:pPr>
-      <w:r>
-        <w:rPr>
-          <w:b/>
-          <w:bCs/>
-          <w:i/>
-        </w:rPr>
-        <w:t>docker container prune</w:t>
-      </w:r>
-    </w:p>
-    <w:p>
-      <w:pPr>
-        <w:ind w:firstLine="0"/>
-        <w:rPr>
-          <w:iCs/>
-        </w:rPr>
-      </w:pPr>
-      <w:r>
-        <w:rPr>
-          <w:iCs/>
-        </w:rPr>
-        <w:t xml:space="preserve">Earlier we have </w:t>
-      </w:r>
-      <w:proofErr w:type="gramStart"/>
-      <w:r>
-        <w:rPr>
-          <w:iCs/>
-        </w:rPr>
-        <w:t>see</w:t>
-      </w:r>
-      <w:proofErr w:type="gramEnd"/>
-      <w:r>
-        <w:rPr>
-          <w:iCs/>
-        </w:rPr>
-        <w:t xml:space="preserve"> docker stop command which gracefully </w:t>
-      </w:r>
-      <w:proofErr w:type="spellStart"/>
-      <w:r>
-        <w:rPr>
-          <w:iCs/>
-        </w:rPr>
-        <w:t>shutsdown</w:t>
-      </w:r>
-      <w:proofErr w:type="spellEnd"/>
-      <w:r>
-        <w:rPr>
-          <w:iCs/>
-        </w:rPr>
-        <w:t xml:space="preserve"> the docker container. This means demon will take </w:t>
-      </w:r>
-      <w:proofErr w:type="spellStart"/>
-      <w:r>
-        <w:rPr>
-          <w:iCs/>
-        </w:rPr>
-        <w:t>sometime</w:t>
-      </w:r>
-      <w:proofErr w:type="spellEnd"/>
-      <w:r>
-        <w:rPr>
-          <w:iCs/>
-        </w:rPr>
-        <w:t xml:space="preserve"> to gracefully shutdown container.</w:t>
-      </w:r>
-    </w:p>
-    <w:p>
-      <w:pPr>
-        <w:pBdr>
-          <w:top w:val="single" w:sz="4" w:space="1" w:color="auto"/>
-          <w:left w:val="single" w:sz="4" w:space="4" w:color="auto"/>
-          <w:bottom w:val="single" w:sz="4" w:space="1" w:color="auto"/>
-          <w:right w:val="single" w:sz="4" w:space="4" w:color="auto"/>
-          <w:between w:val="single" w:sz="4" w:space="1" w:color="auto"/>
-          <w:bar w:val="single" w:sz="4" w:color="auto"/>
-        </w:pBdr>
-        <w:ind w:firstLine="0"/>
-        <w:rPr>
-          <w:b/>
-          <w:bCs/>
-          <w:i/>
-        </w:rPr>
-      </w:pPr>
-      <w:r>
-        <w:rPr>
-          <w:b/>
-          <w:bCs/>
-          <w:i/>
-        </w:rPr>
-        <w:t xml:space="preserve">docker container stop </w:t>
-      </w:r>
-      <w:proofErr w:type="spellStart"/>
-      <w:r>
-        <w:rPr>
-          <w:b/>
-          <w:bCs/>
-          <w:i/>
-        </w:rPr>
-        <w:t>containerID</w:t>
-      </w:r>
-      <w:proofErr w:type="spellEnd"/>
-    </w:p>
-    <w:p>
-      <w:pPr>
-        <w:ind w:firstLine="0"/>
-        <w:rPr>
-          <w:iCs/>
-        </w:rPr>
-      </w:pPr>
-      <w:r>
-        <w:rPr>
-          <w:iCs/>
-        </w:rPr>
-        <w:t>We can use docker container kill command to kill the command immediately without giving it anytime. We generally won’t use this most of the times.</w:t>
-      </w:r>
-    </w:p>
-    <w:p>
-      <w:pPr>
-        <w:pBdr>
-          <w:top w:val="single" w:sz="4" w:space="1" w:color="auto"/>
-          <w:left w:val="single" w:sz="4" w:space="4" w:color="auto"/>
-          <w:bottom w:val="single" w:sz="4" w:space="1" w:color="auto"/>
-          <w:right w:val="single" w:sz="4" w:space="4" w:color="auto"/>
-          <w:between w:val="single" w:sz="4" w:space="1" w:color="auto"/>
-          <w:bar w:val="single" w:sz="4" w:color="auto"/>
-        </w:pBdr>
-        <w:ind w:firstLine="0"/>
-        <w:rPr>
-          <w:b/>
-          <w:bCs/>
-          <w:i/>
-        </w:rPr>
-      </w:pPr>
-      <w:r>
-        <w:rPr>
-          <w:b/>
-          <w:bCs/>
-          <w:i/>
-        </w:rPr>
-        <w:t>d</w:t>
-      </w:r>
-      <w:r>
-        <w:rPr>
-          <w:b/>
-          <w:bCs/>
-          <w:i/>
-        </w:rPr>
-        <w:t xml:space="preserve">ocker container kill </w:t>
-      </w:r>
-      <w:proofErr w:type="spellStart"/>
-      <w:r>
-        <w:rPr>
-          <w:b/>
-          <w:bCs/>
-          <w:i/>
-        </w:rPr>
-        <w:t>containerID</w:t>
-      </w:r>
-      <w:proofErr w:type="spellEnd"/>
-    </w:p>
-    <w:p>
-      <w:pPr>
-        <w:ind w:firstLine="0"/>
-        <w:rPr>
-          <w:iCs/>
-        </w:rPr>
-      </w:pPr>
-    </w:p>
-    <w:p>
-      <w:pPr>
-        <w:ind w:firstLine="0"/>
-        <w:rPr>
-          <w:iCs/>
-        </w:rPr>
-      </w:pPr>
-      <w:r>
-        <w:rPr>
-          <w:iCs/>
-        </w:rPr>
-        <w:lastRenderedPageBreak/>
-        <w:t>Now there is a docker policy for restarting a container. If we have a container in docker before restarting a docker desktop, then based on the --restart policy, we can tell docker demon whether to bring specific containers up after it restarts.</w:t>
-      </w:r>
-    </w:p>
-    <w:p>
-      <w:pPr>
-        <w:pBdr>
-          <w:top w:val="single" w:sz="4" w:space="1" w:color="auto"/>
-          <w:left w:val="single" w:sz="4" w:space="4" w:color="auto"/>
-          <w:bottom w:val="single" w:sz="4" w:space="1" w:color="auto"/>
-          <w:right w:val="single" w:sz="4" w:space="4" w:color="auto"/>
-          <w:between w:val="single" w:sz="4" w:space="1" w:color="auto"/>
-          <w:bar w:val="single" w:sz="4" w:color="auto"/>
-        </w:pBdr>
-        <w:ind w:firstLine="0"/>
-        <w:rPr>
-          <w:b/>
-          <w:bCs/>
-          <w:i/>
-        </w:rPr>
-      </w:pPr>
-      <w:r>
-        <w:rPr>
-          <w:b/>
-          <w:bCs/>
-          <w:i/>
-        </w:rPr>
-        <w:t>docker run -p 5000:5000 -d</w:t>
-      </w:r>
-      <w:r>
-        <w:rPr>
-          <w:b/>
-          <w:bCs/>
-          <w:i/>
-        </w:rPr>
-        <w:t xml:space="preserve"> --</w:t>
-      </w:r>
-      <w:r>
-        <w:rPr>
-          <w:b/>
-          <w:bCs/>
-          <w:i/>
-        </w:rPr>
-        <w:t>restart=always in28min/todo-rest-api-h2:1.0.</w:t>
-      </w:r>
-      <w:proofErr w:type="gramStart"/>
-      <w:r>
-        <w:rPr>
-          <w:b/>
-          <w:bCs/>
-          <w:i/>
-        </w:rPr>
-        <w:t>0.RELEASE</w:t>
-      </w:r>
-      <w:proofErr w:type="gramEnd"/>
-    </w:p>
-    <w:p>
-      <w:pPr>
-        <w:ind w:firstLine="0"/>
-        <w:rPr>
-          <w:iCs/>
-        </w:rPr>
-      </w:pPr>
-    </w:p>
-    <w:p>
-      <w:pPr>
-        <w:ind w:firstLine="0"/>
-        <w:rPr>
-          <w:iCs/>
-        </w:rPr>
-      </w:pPr>
-      <w:r>
-        <w:rPr>
-          <w:iCs/>
-        </w:rPr>
-        <w:t xml:space="preserve">Here restart can have two values </w:t>
-      </w:r>
-      <w:r>
-        <w:rPr>
-          <w:b/>
-          <w:bCs/>
-          <w:iCs/>
-        </w:rPr>
-        <w:t>always</w:t>
-      </w:r>
-      <w:r>
-        <w:rPr>
-          <w:iCs/>
-        </w:rPr>
-        <w:t xml:space="preserve"> and </w:t>
-      </w:r>
-      <w:r>
-        <w:rPr>
-          <w:b/>
-          <w:bCs/>
-          <w:iCs/>
-        </w:rPr>
-        <w:t>no</w:t>
-      </w:r>
-      <w:r>
-        <w:rPr>
-          <w:b/>
-          <w:bCs/>
-          <w:iCs/>
-        </w:rPr>
-        <w:t xml:space="preserve">. </w:t>
-      </w:r>
-      <w:r>
-        <w:rPr>
-          <w:iCs/>
-        </w:rPr>
-        <w:t>The default value is no.</w:t>
-      </w:r>
-    </w:p>
-    <w:p>
-      <w:pPr>
-        <w:ind w:firstLine="0"/>
-        <w:rPr>
-          <w:iCs/>
-        </w:rPr>
-      </w:pPr>
-    </w:p>
-    <w:p>
-      <w:pPr>
-        <w:ind w:firstLine="0"/>
-        <w:rPr>
-          <w:iCs/>
-        </w:rPr>
-      </w:pPr>
-      <w:r>
-        <w:rPr>
-          <w:iCs/>
-        </w:rPr>
-        <w:t xml:space="preserve">Now there is a command called </w:t>
-      </w:r>
-      <w:r>
-        <w:rPr>
-          <w:b/>
-          <w:bCs/>
-          <w:i/>
-        </w:rPr>
-        <w:t>docker events</w:t>
-      </w:r>
-      <w:r>
-        <w:rPr>
-          <w:iCs/>
-        </w:rPr>
-        <w:t>, to see what is happening with the containers.</w:t>
-      </w:r>
-    </w:p>
-    <w:p>
-      <w:pPr>
-        <w:ind w:firstLine="0"/>
-        <w:rPr>
-          <w:iCs/>
-        </w:rPr>
-      </w:pPr>
-      <w:r>
-        <w:rPr>
-          <w:iCs/>
-        </w:rPr>
-        <w:t xml:space="preserve">There is another interesting command called docker top, this one checks what is the top process which is running in a specific container. </w:t>
-      </w:r>
-    </w:p>
-    <w:p>
-      <w:pPr>
-        <w:pBdr>
-          <w:top w:val="single" w:sz="4" w:space="1" w:color="auto"/>
-          <w:left w:val="single" w:sz="4" w:space="4" w:color="auto"/>
-          <w:bottom w:val="single" w:sz="4" w:space="1" w:color="auto"/>
-          <w:right w:val="single" w:sz="4" w:space="4" w:color="auto"/>
-          <w:between w:val="single" w:sz="4" w:space="1" w:color="auto"/>
-          <w:bar w:val="single" w:sz="4" w:color="auto"/>
-        </w:pBdr>
-        <w:ind w:firstLine="0"/>
-        <w:rPr>
-          <w:b/>
-          <w:bCs/>
-          <w:i/>
-        </w:rPr>
-      </w:pPr>
-      <w:r>
-        <w:rPr>
-          <w:b/>
-          <w:bCs/>
-          <w:i/>
-        </w:rPr>
-        <w:t xml:space="preserve">docker top </w:t>
-      </w:r>
-      <w:proofErr w:type="spellStart"/>
-      <w:r>
-        <w:rPr>
-          <w:b/>
-          <w:bCs/>
-          <w:i/>
-        </w:rPr>
-        <w:t>containerID</w:t>
-      </w:r>
-      <w:proofErr w:type="spellEnd"/>
-    </w:p>
-    <w:p>
-      <w:pPr>
-        <w:ind w:firstLine="0"/>
-        <w:rPr>
-          <w:iCs/>
-        </w:rPr>
-      </w:pPr>
-    </w:p>
-    <w:p>
-      <w:pPr>
-        <w:ind w:firstLine="0"/>
-        <w:rPr>
-          <w:iCs/>
-        </w:rPr>
-      </w:pPr>
-      <w:r>
-        <w:rPr>
-          <w:iCs/>
-        </w:rPr>
-        <w:t xml:space="preserve">Another interesting command is docker stats. It </w:t>
-      </w:r>
-      <w:proofErr w:type="gramStart"/>
-      <w:r>
-        <w:rPr>
-          <w:iCs/>
-        </w:rPr>
-        <w:t>give</w:t>
-      </w:r>
-      <w:proofErr w:type="gramEnd"/>
-      <w:r>
-        <w:rPr>
-          <w:iCs/>
-        </w:rPr>
-        <w:t xml:space="preserve"> memory, </w:t>
-      </w:r>
-      <w:proofErr w:type="spellStart"/>
-      <w:r>
-        <w:rPr>
-          <w:iCs/>
-        </w:rPr>
-        <w:t>cpu</w:t>
-      </w:r>
-      <w:proofErr w:type="spellEnd"/>
-      <w:r>
-        <w:rPr>
-          <w:iCs/>
-        </w:rPr>
-        <w:t xml:space="preserve"> usage percentage of running containers.</w:t>
-      </w:r>
-    </w:p>
-    <w:p>
-      <w:pPr>
-        <w:pBdr>
-          <w:top w:val="single" w:sz="4" w:space="1" w:color="auto"/>
-          <w:left w:val="single" w:sz="4" w:space="4" w:color="auto"/>
-          <w:bottom w:val="single" w:sz="4" w:space="1" w:color="auto"/>
-          <w:right w:val="single" w:sz="4" w:space="4" w:color="auto"/>
-          <w:between w:val="single" w:sz="4" w:space="1" w:color="auto"/>
-          <w:bar w:val="single" w:sz="4" w:color="auto"/>
-        </w:pBdr>
-        <w:ind w:firstLine="0"/>
-        <w:rPr>
-          <w:b/>
-          <w:bCs/>
-          <w:i/>
-        </w:rPr>
-      </w:pPr>
-      <w:r>
-        <w:rPr>
-          <w:b/>
-          <w:bCs/>
-          <w:i/>
-        </w:rPr>
-        <w:t xml:space="preserve">docker stats </w:t>
-      </w:r>
-    </w:p>
-    <w:p>
-      <w:pPr>
-        <w:ind w:firstLine="0"/>
-        <w:rPr>
-          <w:iCs/>
-        </w:rPr>
-      </w:pPr>
-    </w:p>
-    <w:p>
-      <w:pPr>
-        <w:ind w:firstLine="0"/>
-        <w:rPr>
-          <w:iCs/>
-        </w:rPr>
-      </w:pPr>
-      <w:r>
-        <w:rPr>
-          <w:iCs/>
-        </w:rPr>
-        <w:t xml:space="preserve">Now for a specific container if we want to allocate </w:t>
-      </w:r>
-      <w:proofErr w:type="spellStart"/>
-      <w:r>
-        <w:rPr>
-          <w:iCs/>
-        </w:rPr>
-        <w:t>cpu</w:t>
-      </w:r>
-      <w:proofErr w:type="spellEnd"/>
-      <w:r>
-        <w:rPr>
-          <w:iCs/>
-        </w:rPr>
-        <w:t xml:space="preserve"> and memory limits, we can do that using below command</w:t>
-      </w:r>
-    </w:p>
-    <w:p>
-      <w:pPr>
-        <w:ind w:firstLine="0"/>
-        <w:rPr>
-          <w:b/>
-          <w:bCs/>
-          <w:i/>
-        </w:rPr>
-      </w:pPr>
-      <w:r>
-        <w:rPr>
-          <w:b/>
-          <w:bCs/>
-          <w:i/>
-        </w:rPr>
-        <w:t>docker run -p 5000:5000 -m 512m --</w:t>
-      </w:r>
-      <w:proofErr w:type="spellStart"/>
-      <w:r>
-        <w:rPr>
-          <w:b/>
-          <w:bCs/>
-          <w:i/>
-        </w:rPr>
-        <w:t>cpu</w:t>
-      </w:r>
-      <w:proofErr w:type="spellEnd"/>
-      <w:r>
-        <w:rPr>
-          <w:b/>
-          <w:bCs/>
-          <w:i/>
-        </w:rPr>
-        <w:t>-quota 5000 -d in28min/todo-rest-api-h2:1.0.</w:t>
-      </w:r>
-      <w:proofErr w:type="gramStart"/>
-      <w:r>
-        <w:rPr>
-          <w:b/>
-          <w:bCs/>
-          <w:i/>
-        </w:rPr>
-        <w:t>0.RELEASE</w:t>
-      </w:r>
-      <w:proofErr w:type="gramEnd"/>
-    </w:p>
-    <w:p>
-      <w:pPr>
-        <w:ind w:firstLine="0"/>
-        <w:rPr>
-          <w:iCs/>
-        </w:rPr>
-      </w:pPr>
-      <w:r>
-        <w:rPr>
-          <w:b/>
-          <w:bCs/>
-          <w:iCs/>
-        </w:rPr>
-        <w:t>Note</w:t>
-      </w:r>
-      <w:r>
-        <w:rPr>
-          <w:iCs/>
-        </w:rPr>
-        <w:t>: 100,000 -100% CPU, 5000 – 5% CPU</w:t>
-      </w:r>
-    </w:p>
-    <w:p>
-      <w:pPr>
-        <w:ind w:firstLine="0"/>
-        <w:rPr>
-          <w:iCs/>
-        </w:rPr>
-      </w:pPr>
-      <w:r>
-        <w:rPr>
-          <w:iCs/>
-        </w:rPr>
-        <w:t xml:space="preserve">Another interesting command is </w:t>
-      </w:r>
-      <w:r>
-        <w:rPr>
-          <w:b/>
-          <w:bCs/>
-          <w:i/>
-          <w:bdr w:val="single" w:sz="4" w:space="0" w:color="auto"/>
-        </w:rPr>
-        <w:t>docker system df</w:t>
-      </w:r>
-    </w:p>
-    <w:p>
-      <w:pPr>
-        <w:ind w:firstLine="0"/>
-        <w:rPr>
-          <w:iCs/>
-        </w:rPr>
-      </w:pPr>
-      <w:r>
-        <w:rPr>
-          <w:iCs/>
-        </w:rPr>
-        <w:t>This command gives details of all the things docker demon manages.</w:t>
-      </w:r>
+          <w:iCs/>
+        </w:rPr>
+      </w:pPr>
     </w:p>
     <w:p>
       <w:pPr>
@@ -3440,10 +2289,10 @@
         </w:rPr>
         <w:lastRenderedPageBreak/>
         <w:drawing>
-          <wp:inline distT="0" distB="0" distL="0" distR="0" wp14:anchorId="401CD5F8" wp14:editId="792BE519">
-            <wp:extent cx="5943600" cy="1260475"/>
-            <wp:effectExtent l="0" t="0" r="0" b="0"/>
-            <wp:docPr id="40" name="Picture 40"/>
+          <wp:inline distT="0" distB="0" distL="0" distR="0" wp14:anchorId="7D10363E" wp14:editId="026A5788">
+            <wp:extent cx="5943600" cy="2242185"/>
+            <wp:effectExtent l="0" t="0" r="0" b="5715"/>
+            <wp:docPr id="39" name="Picture 39"/>
             <wp:cNvGraphicFramePr>
               <a:graphicFrameLocks xmlns:a="http://schemas.openxmlformats.org/drawingml/2006/main" noChangeAspect="1"/>
             </wp:cNvGraphicFramePr>
@@ -3463,6 +2312,1117 @@
                   <pic:spPr>
                     <a:xfrm>
                       <a:off x="0" y="0"/>
+                      <a:ext cx="5943600" cy="2242185"/>
+                    </a:xfrm>
+                    <a:prstGeom prst="rect">
+                      <a:avLst/>
+                    </a:prstGeom>
+                  </pic:spPr>
+                </pic:pic>
+              </a:graphicData>
+            </a:graphic>
+          </wp:inline>
+        </w:drawing>
+      </w:r>
+    </w:p>
+    <w:p>
+      <w:pPr>
+        <w:ind w:firstLine="0"/>
+        <w:rPr>
+          <w:iCs/>
+        </w:rPr>
+      </w:pPr>
+    </w:p>
+    <w:p>
+      <w:pPr>
+        <w:ind w:firstLine="0"/>
+        <w:rPr>
+          <w:iCs/>
+        </w:rPr>
+      </w:pPr>
+      <w:r>
+        <w:rPr>
+          <w:iCs/>
+        </w:rPr>
+        <w:t>If we want to see the configuration related to the image then following command</w:t>
+      </w:r>
+    </w:p>
+    <w:p>
+      <w:pPr>
+        <w:pBdr>
+          <w:top w:val="single" w:sz="4" w:space="1" w:color="auto"/>
+          <w:left w:val="single" w:sz="4" w:space="4" w:color="auto"/>
+          <w:bottom w:val="single" w:sz="4" w:space="1" w:color="auto"/>
+          <w:right w:val="single" w:sz="4" w:space="4" w:color="auto"/>
+          <w:between w:val="single" w:sz="4" w:space="1" w:color="auto"/>
+          <w:bar w:val="single" w:sz="4" w:color="auto"/>
+        </w:pBdr>
+        <w:ind w:firstLine="0"/>
+        <w:rPr>
+          <w:b/>
+          <w:bCs/>
+          <w:i/>
+        </w:rPr>
+      </w:pPr>
+      <w:r>
+        <w:rPr>
+          <w:b/>
+          <w:bCs/>
+          <w:i/>
+        </w:rPr>
+        <w:t xml:space="preserve">docker image inspect </w:t>
+      </w:r>
+      <w:proofErr w:type="spellStart"/>
+      <w:r>
+        <w:rPr>
+          <w:b/>
+          <w:bCs/>
+          <w:i/>
+        </w:rPr>
+        <w:t>imageID</w:t>
+      </w:r>
+      <w:proofErr w:type="spellEnd"/>
+    </w:p>
+    <w:p>
+      <w:pPr>
+        <w:ind w:firstLine="0"/>
+        <w:rPr>
+          <w:b/>
+          <w:bCs/>
+          <w:i/>
+        </w:rPr>
+      </w:pPr>
+    </w:p>
+    <w:p>
+      <w:pPr>
+        <w:ind w:firstLine="0"/>
+        <w:rPr>
+          <w:iCs/>
+        </w:rPr>
+      </w:pPr>
+      <w:r>
+        <w:rPr>
+          <w:iCs/>
+        </w:rPr>
+        <w:t>In order to remove the image from local memory, then use the below command</w:t>
+      </w:r>
+    </w:p>
+    <w:p>
+      <w:pPr>
+        <w:pBdr>
+          <w:top w:val="single" w:sz="4" w:space="1" w:color="auto"/>
+          <w:left w:val="single" w:sz="4" w:space="4" w:color="auto"/>
+          <w:bottom w:val="single" w:sz="4" w:space="1" w:color="auto"/>
+          <w:right w:val="single" w:sz="4" w:space="4" w:color="auto"/>
+          <w:between w:val="single" w:sz="4" w:space="1" w:color="auto"/>
+          <w:bar w:val="single" w:sz="4" w:color="auto"/>
+        </w:pBdr>
+        <w:ind w:firstLine="0"/>
+        <w:rPr>
+          <w:b/>
+          <w:bCs/>
+          <w:i/>
+        </w:rPr>
+      </w:pPr>
+      <w:r>
+        <w:rPr>
+          <w:b/>
+          <w:bCs/>
+          <w:i/>
+        </w:rPr>
+        <w:t xml:space="preserve">docker image remove </w:t>
+      </w:r>
+      <w:proofErr w:type="spellStart"/>
+      <w:r>
+        <w:rPr>
+          <w:b/>
+          <w:bCs/>
+          <w:i/>
+        </w:rPr>
+        <w:t>imageId</w:t>
+      </w:r>
+      <w:proofErr w:type="spellEnd"/>
+    </w:p>
+    <w:p>
+      <w:pPr>
+        <w:ind w:firstLine="0"/>
+        <w:rPr>
+          <w:b/>
+          <w:bCs/>
+          <w:i/>
+        </w:rPr>
+      </w:pPr>
+    </w:p>
+    <w:p>
+      <w:pPr>
+        <w:rPr>
+          <w:iCs/>
+        </w:rPr>
+      </w:pPr>
+      <w:r>
+        <w:rPr>
+          <w:iCs/>
+        </w:rPr>
+        <w:br w:type="page"/>
+      </w:r>
+    </w:p>
+    <w:p>
+      <w:pPr>
+        <w:ind w:firstLine="0"/>
+        <w:rPr>
+          <w:b/>
+          <w:bCs/>
+          <w:iCs/>
+          <w:u w:val="single"/>
+        </w:rPr>
+      </w:pPr>
+      <w:r>
+        <w:rPr>
+          <w:b/>
+          <w:bCs/>
+          <w:iCs/>
+          <w:u w:val="single"/>
+        </w:rPr>
+        <w:lastRenderedPageBreak/>
+        <w:t>Playing with docker container</w:t>
+      </w:r>
+    </w:p>
+    <w:p>
+      <w:pPr>
+        <w:ind w:firstLine="0"/>
+        <w:rPr>
+          <w:iCs/>
+        </w:rPr>
+      </w:pPr>
+      <w:r>
+        <w:rPr>
+          <w:iCs/>
+        </w:rPr>
+        <w:t xml:space="preserve">Previously we were using the below command format to run a </w:t>
+      </w:r>
+      <w:proofErr w:type="gramStart"/>
+      <w:r>
+        <w:rPr>
+          <w:iCs/>
+        </w:rPr>
+        <w:t>container..</w:t>
+      </w:r>
+      <w:proofErr w:type="gramEnd"/>
+    </w:p>
+    <w:p>
+      <w:pPr>
+        <w:ind w:firstLine="0"/>
+        <w:rPr>
+          <w:b/>
+          <w:bCs/>
+          <w:i/>
+        </w:rPr>
+      </w:pPr>
+      <w:r>
+        <w:rPr>
+          <w:b/>
+          <w:bCs/>
+          <w:i/>
+        </w:rPr>
+        <w:t>docker run …</w:t>
+      </w:r>
+    </w:p>
+    <w:p>
+      <w:pPr>
+        <w:ind w:firstLine="0"/>
+        <w:rPr>
+          <w:iCs/>
+        </w:rPr>
+      </w:pPr>
+      <w:r>
+        <w:rPr>
+          <w:iCs/>
+        </w:rPr>
+        <w:t>but we can also run a container by including or specifying container in the command</w:t>
+      </w:r>
+    </w:p>
+    <w:p>
+      <w:pPr>
+        <w:ind w:firstLine="0"/>
+        <w:rPr>
+          <w:b/>
+          <w:bCs/>
+          <w:i/>
+        </w:rPr>
+      </w:pPr>
+      <w:r>
+        <w:rPr>
+          <w:b/>
+          <w:bCs/>
+          <w:i/>
+        </w:rPr>
+        <w:t>docker container run……….</w:t>
+      </w:r>
+    </w:p>
+    <w:p>
+      <w:pPr>
+        <w:ind w:firstLine="0"/>
+        <w:rPr>
+          <w:iCs/>
+        </w:rPr>
+      </w:pPr>
+    </w:p>
+    <w:p>
+      <w:pPr>
+        <w:ind w:firstLine="0"/>
+        <w:rPr>
+          <w:iCs/>
+        </w:rPr>
+      </w:pPr>
+      <w:r>
+        <w:rPr>
+          <w:iCs/>
+        </w:rPr>
+        <w:t xml:space="preserve">We can </w:t>
+      </w:r>
+      <w:r>
+        <w:rPr>
+          <w:b/>
+          <w:bCs/>
+          <w:iCs/>
+        </w:rPr>
+        <w:t>pause</w:t>
+      </w:r>
+      <w:r>
+        <w:rPr>
+          <w:iCs/>
+        </w:rPr>
+        <w:t xml:space="preserve"> and </w:t>
+      </w:r>
+      <w:proofErr w:type="spellStart"/>
+      <w:r>
+        <w:rPr>
+          <w:b/>
+          <w:bCs/>
+          <w:iCs/>
+        </w:rPr>
+        <w:t>unpause</w:t>
+      </w:r>
+      <w:proofErr w:type="spellEnd"/>
+      <w:r>
+        <w:rPr>
+          <w:iCs/>
+        </w:rPr>
+        <w:t xml:space="preserve"> the docker container</w:t>
+      </w:r>
+    </w:p>
+    <w:p>
+      <w:pPr>
+        <w:pBdr>
+          <w:top w:val="single" w:sz="4" w:space="1" w:color="auto"/>
+          <w:left w:val="single" w:sz="4" w:space="4" w:color="auto"/>
+          <w:bottom w:val="single" w:sz="4" w:space="1" w:color="auto"/>
+          <w:right w:val="single" w:sz="4" w:space="4" w:color="auto"/>
+          <w:between w:val="single" w:sz="4" w:space="1" w:color="auto"/>
+          <w:bar w:val="single" w:sz="4" w:color="auto"/>
+        </w:pBdr>
+        <w:ind w:firstLine="0"/>
+        <w:rPr>
+          <w:b/>
+          <w:bCs/>
+          <w:i/>
+        </w:rPr>
+      </w:pPr>
+      <w:r>
+        <w:rPr>
+          <w:b/>
+          <w:bCs/>
+          <w:i/>
+        </w:rPr>
+        <w:t xml:space="preserve">docker container pause </w:t>
+      </w:r>
+      <w:proofErr w:type="spellStart"/>
+      <w:r>
+        <w:rPr>
+          <w:b/>
+          <w:bCs/>
+          <w:i/>
+        </w:rPr>
+        <w:t>containerId</w:t>
+      </w:r>
+      <w:proofErr w:type="spellEnd"/>
+    </w:p>
+    <w:p>
+      <w:pPr>
+        <w:pBdr>
+          <w:top w:val="single" w:sz="4" w:space="1" w:color="auto"/>
+          <w:left w:val="single" w:sz="4" w:space="4" w:color="auto"/>
+          <w:bottom w:val="single" w:sz="4" w:space="1" w:color="auto"/>
+          <w:right w:val="single" w:sz="4" w:space="4" w:color="auto"/>
+          <w:between w:val="single" w:sz="4" w:space="1" w:color="auto"/>
+          <w:bar w:val="single" w:sz="4" w:color="auto"/>
+        </w:pBdr>
+        <w:ind w:firstLine="0"/>
+        <w:rPr>
+          <w:b/>
+          <w:bCs/>
+          <w:i/>
+        </w:rPr>
+      </w:pPr>
+      <w:r>
+        <w:rPr>
+          <w:b/>
+          <w:bCs/>
+          <w:i/>
+        </w:rPr>
+        <w:t xml:space="preserve">docker container </w:t>
+      </w:r>
+      <w:proofErr w:type="spellStart"/>
+      <w:r>
+        <w:rPr>
+          <w:b/>
+          <w:bCs/>
+          <w:i/>
+        </w:rPr>
+        <w:t>unpause</w:t>
+      </w:r>
+      <w:proofErr w:type="spellEnd"/>
+      <w:r>
+        <w:rPr>
+          <w:b/>
+          <w:bCs/>
+          <w:i/>
+        </w:rPr>
+        <w:t xml:space="preserve"> </w:t>
+      </w:r>
+      <w:proofErr w:type="spellStart"/>
+      <w:r>
+        <w:rPr>
+          <w:b/>
+          <w:bCs/>
+          <w:i/>
+        </w:rPr>
+        <w:t>containerId</w:t>
+      </w:r>
+      <w:proofErr w:type="spellEnd"/>
+    </w:p>
+    <w:p>
+      <w:pPr>
+        <w:ind w:firstLine="0"/>
+        <w:rPr>
+          <w:b/>
+          <w:bCs/>
+          <w:i/>
+        </w:rPr>
+      </w:pPr>
+    </w:p>
+    <w:p>
+      <w:pPr>
+        <w:ind w:firstLine="0"/>
+        <w:rPr>
+          <w:iCs/>
+        </w:rPr>
+      </w:pPr>
+      <w:r>
+        <w:rPr>
+          <w:iCs/>
+        </w:rPr>
+        <w:t>We can inspect the docker container using below command.</w:t>
+      </w:r>
+    </w:p>
+    <w:p>
+      <w:pPr>
+        <w:pBdr>
+          <w:top w:val="single" w:sz="4" w:space="1" w:color="auto"/>
+          <w:left w:val="single" w:sz="4" w:space="4" w:color="auto"/>
+          <w:bottom w:val="single" w:sz="4" w:space="1" w:color="auto"/>
+          <w:right w:val="single" w:sz="4" w:space="4" w:color="auto"/>
+          <w:between w:val="single" w:sz="4" w:space="1" w:color="auto"/>
+          <w:bar w:val="single" w:sz="4" w:color="auto"/>
+        </w:pBdr>
+        <w:ind w:firstLine="0"/>
+        <w:rPr>
+          <w:b/>
+          <w:bCs/>
+          <w:i/>
+        </w:rPr>
+      </w:pPr>
+      <w:r>
+        <w:rPr>
+          <w:b/>
+          <w:bCs/>
+          <w:i/>
+        </w:rPr>
+        <w:t xml:space="preserve">docker container inspect </w:t>
+      </w:r>
+      <w:proofErr w:type="spellStart"/>
+      <w:r>
+        <w:rPr>
+          <w:b/>
+          <w:bCs/>
+          <w:i/>
+        </w:rPr>
+        <w:t>containerID</w:t>
+      </w:r>
+      <w:proofErr w:type="spellEnd"/>
+    </w:p>
+    <w:p>
+      <w:pPr>
+        <w:ind w:firstLine="0"/>
+        <w:rPr>
+          <w:iCs/>
+        </w:rPr>
+      </w:pPr>
+      <w:r>
+        <w:rPr>
+          <w:iCs/>
+        </w:rPr>
+        <w:t xml:space="preserve">Another interesting command is prune. This is used to remove all the stopped containers. </w:t>
+      </w:r>
+    </w:p>
+    <w:p>
+      <w:pPr>
+        <w:pBdr>
+          <w:top w:val="single" w:sz="4" w:space="1" w:color="auto"/>
+          <w:left w:val="single" w:sz="4" w:space="4" w:color="auto"/>
+          <w:bottom w:val="single" w:sz="4" w:space="1" w:color="auto"/>
+          <w:right w:val="single" w:sz="4" w:space="4" w:color="auto"/>
+          <w:between w:val="single" w:sz="4" w:space="1" w:color="auto"/>
+          <w:bar w:val="single" w:sz="4" w:color="auto"/>
+        </w:pBdr>
+        <w:ind w:firstLine="0"/>
+        <w:rPr>
+          <w:b/>
+          <w:bCs/>
+          <w:i/>
+        </w:rPr>
+      </w:pPr>
+      <w:r>
+        <w:rPr>
+          <w:b/>
+          <w:bCs/>
+          <w:i/>
+        </w:rPr>
+        <w:t>docker container prune</w:t>
+      </w:r>
+    </w:p>
+    <w:p>
+      <w:pPr>
+        <w:ind w:firstLine="0"/>
+        <w:rPr>
+          <w:iCs/>
+        </w:rPr>
+      </w:pPr>
+      <w:r>
+        <w:rPr>
+          <w:iCs/>
+        </w:rPr>
+        <w:t xml:space="preserve">Earlier we have </w:t>
+      </w:r>
+      <w:proofErr w:type="gramStart"/>
+      <w:r>
+        <w:rPr>
+          <w:iCs/>
+        </w:rPr>
+        <w:t>see</w:t>
+      </w:r>
+      <w:proofErr w:type="gramEnd"/>
+      <w:r>
+        <w:rPr>
+          <w:iCs/>
+        </w:rPr>
+        <w:t xml:space="preserve"> docker stop command which gracefully </w:t>
+      </w:r>
+      <w:proofErr w:type="spellStart"/>
+      <w:r>
+        <w:rPr>
+          <w:iCs/>
+        </w:rPr>
+        <w:t>shutsdown</w:t>
+      </w:r>
+      <w:proofErr w:type="spellEnd"/>
+      <w:r>
+        <w:rPr>
+          <w:iCs/>
+        </w:rPr>
+        <w:t xml:space="preserve"> the docker container. This means demon will take </w:t>
+      </w:r>
+      <w:proofErr w:type="spellStart"/>
+      <w:r>
+        <w:rPr>
+          <w:iCs/>
+        </w:rPr>
+        <w:t>sometime</w:t>
+      </w:r>
+      <w:proofErr w:type="spellEnd"/>
+      <w:r>
+        <w:rPr>
+          <w:iCs/>
+        </w:rPr>
+        <w:t xml:space="preserve"> to gracefully shutdown container.</w:t>
+      </w:r>
+    </w:p>
+    <w:p>
+      <w:pPr>
+        <w:pBdr>
+          <w:top w:val="single" w:sz="4" w:space="1" w:color="auto"/>
+          <w:left w:val="single" w:sz="4" w:space="4" w:color="auto"/>
+          <w:bottom w:val="single" w:sz="4" w:space="1" w:color="auto"/>
+          <w:right w:val="single" w:sz="4" w:space="4" w:color="auto"/>
+          <w:between w:val="single" w:sz="4" w:space="1" w:color="auto"/>
+          <w:bar w:val="single" w:sz="4" w:color="auto"/>
+        </w:pBdr>
+        <w:ind w:firstLine="0"/>
+        <w:rPr>
+          <w:b/>
+          <w:bCs/>
+          <w:i/>
+        </w:rPr>
+      </w:pPr>
+      <w:r>
+        <w:rPr>
+          <w:b/>
+          <w:bCs/>
+          <w:i/>
+        </w:rPr>
+        <w:t xml:space="preserve">docker container stop </w:t>
+      </w:r>
+      <w:proofErr w:type="spellStart"/>
+      <w:r>
+        <w:rPr>
+          <w:b/>
+          <w:bCs/>
+          <w:i/>
+        </w:rPr>
+        <w:t>containerID</w:t>
+      </w:r>
+      <w:proofErr w:type="spellEnd"/>
+    </w:p>
+    <w:p>
+      <w:pPr>
+        <w:ind w:firstLine="0"/>
+        <w:rPr>
+          <w:iCs/>
+        </w:rPr>
+      </w:pPr>
+      <w:r>
+        <w:rPr>
+          <w:iCs/>
+        </w:rPr>
+        <w:t>We can use docker container kill command to kill the command immediately without giving it anytime. We generally won’t use this most of the times.</w:t>
+      </w:r>
+    </w:p>
+    <w:p>
+      <w:pPr>
+        <w:pBdr>
+          <w:top w:val="single" w:sz="4" w:space="1" w:color="auto"/>
+          <w:left w:val="single" w:sz="4" w:space="4" w:color="auto"/>
+          <w:bottom w:val="single" w:sz="4" w:space="1" w:color="auto"/>
+          <w:right w:val="single" w:sz="4" w:space="4" w:color="auto"/>
+          <w:between w:val="single" w:sz="4" w:space="1" w:color="auto"/>
+          <w:bar w:val="single" w:sz="4" w:color="auto"/>
+        </w:pBdr>
+        <w:ind w:firstLine="0"/>
+        <w:rPr>
+          <w:b/>
+          <w:bCs/>
+          <w:i/>
+        </w:rPr>
+      </w:pPr>
+      <w:r>
+        <w:rPr>
+          <w:b/>
+          <w:bCs/>
+          <w:i/>
+        </w:rPr>
+        <w:t>d</w:t>
+      </w:r>
+      <w:r>
+        <w:rPr>
+          <w:b/>
+          <w:bCs/>
+          <w:i/>
+        </w:rPr>
+        <w:t xml:space="preserve">ocker container kill </w:t>
+      </w:r>
+      <w:proofErr w:type="spellStart"/>
+      <w:r>
+        <w:rPr>
+          <w:b/>
+          <w:bCs/>
+          <w:i/>
+        </w:rPr>
+        <w:t>containerID</w:t>
+      </w:r>
+      <w:proofErr w:type="spellEnd"/>
+    </w:p>
+    <w:p>
+      <w:pPr>
+        <w:ind w:firstLine="0"/>
+        <w:rPr>
+          <w:iCs/>
+        </w:rPr>
+      </w:pPr>
+    </w:p>
+    <w:p>
+      <w:pPr>
+        <w:ind w:firstLine="0"/>
+        <w:rPr>
+          <w:iCs/>
+        </w:rPr>
+      </w:pPr>
+      <w:r>
+        <w:rPr>
+          <w:iCs/>
+        </w:rPr>
+        <w:lastRenderedPageBreak/>
+        <w:t>Now there is a docker policy for restarting a container. If we have a container in docker before restarting a docker desktop, then based on the --restart policy, we can tell docker demon whether to bring specific containers up after it restarts.</w:t>
+      </w:r>
+    </w:p>
+    <w:p>
+      <w:pPr>
+        <w:pBdr>
+          <w:top w:val="single" w:sz="4" w:space="1" w:color="auto"/>
+          <w:left w:val="single" w:sz="4" w:space="4" w:color="auto"/>
+          <w:bottom w:val="single" w:sz="4" w:space="1" w:color="auto"/>
+          <w:right w:val="single" w:sz="4" w:space="4" w:color="auto"/>
+          <w:between w:val="single" w:sz="4" w:space="1" w:color="auto"/>
+          <w:bar w:val="single" w:sz="4" w:color="auto"/>
+        </w:pBdr>
+        <w:ind w:firstLine="0"/>
+        <w:rPr>
+          <w:b/>
+          <w:bCs/>
+          <w:i/>
+        </w:rPr>
+      </w:pPr>
+      <w:r>
+        <w:rPr>
+          <w:b/>
+          <w:bCs/>
+          <w:i/>
+        </w:rPr>
+        <w:t>docker run -p 5000:5000 -d</w:t>
+      </w:r>
+      <w:r>
+        <w:rPr>
+          <w:b/>
+          <w:bCs/>
+          <w:i/>
+        </w:rPr>
+        <w:t xml:space="preserve"> --</w:t>
+      </w:r>
+      <w:r>
+        <w:rPr>
+          <w:b/>
+          <w:bCs/>
+          <w:i/>
+        </w:rPr>
+        <w:t>restart=always in28min/todo-rest-api-h2:1.0.</w:t>
+      </w:r>
+      <w:proofErr w:type="gramStart"/>
+      <w:r>
+        <w:rPr>
+          <w:b/>
+          <w:bCs/>
+          <w:i/>
+        </w:rPr>
+        <w:t>0.RELEASE</w:t>
+      </w:r>
+      <w:proofErr w:type="gramEnd"/>
+    </w:p>
+    <w:p>
+      <w:pPr>
+        <w:ind w:firstLine="0"/>
+        <w:rPr>
+          <w:iCs/>
+        </w:rPr>
+      </w:pPr>
+    </w:p>
+    <w:p>
+      <w:pPr>
+        <w:ind w:firstLine="0"/>
+        <w:rPr>
+          <w:iCs/>
+        </w:rPr>
+      </w:pPr>
+      <w:r>
+        <w:rPr>
+          <w:iCs/>
+        </w:rPr>
+        <w:t xml:space="preserve">Here restart can have two values </w:t>
+      </w:r>
+      <w:r>
+        <w:rPr>
+          <w:b/>
+          <w:bCs/>
+          <w:iCs/>
+        </w:rPr>
+        <w:t>always</w:t>
+      </w:r>
+      <w:r>
+        <w:rPr>
+          <w:iCs/>
+        </w:rPr>
+        <w:t xml:space="preserve"> and </w:t>
+      </w:r>
+      <w:r>
+        <w:rPr>
+          <w:b/>
+          <w:bCs/>
+          <w:iCs/>
+        </w:rPr>
+        <w:t>no</w:t>
+      </w:r>
+      <w:r>
+        <w:rPr>
+          <w:b/>
+          <w:bCs/>
+          <w:iCs/>
+        </w:rPr>
+        <w:t xml:space="preserve">. </w:t>
+      </w:r>
+      <w:r>
+        <w:rPr>
+          <w:iCs/>
+        </w:rPr>
+        <w:t>The default value is no.</w:t>
+      </w:r>
+    </w:p>
+    <w:p>
+      <w:pPr>
+        <w:ind w:firstLine="0"/>
+        <w:rPr>
+          <w:iCs/>
+        </w:rPr>
+      </w:pPr>
+    </w:p>
+    <w:p>
+      <w:pPr>
+        <w:ind w:firstLine="0"/>
+        <w:rPr>
+          <w:iCs/>
+        </w:rPr>
+      </w:pPr>
+      <w:r>
+        <w:rPr>
+          <w:iCs/>
+        </w:rPr>
+        <w:t xml:space="preserve">Now there is a command called </w:t>
+      </w:r>
+      <w:r>
+        <w:rPr>
+          <w:b/>
+          <w:bCs/>
+          <w:i/>
+        </w:rPr>
+        <w:t>docker events</w:t>
+      </w:r>
+      <w:r>
+        <w:rPr>
+          <w:iCs/>
+        </w:rPr>
+        <w:t>, to see what is happening with the containers.</w:t>
+      </w:r>
+    </w:p>
+    <w:p>
+      <w:pPr>
+        <w:ind w:firstLine="0"/>
+        <w:rPr>
+          <w:iCs/>
+        </w:rPr>
+      </w:pPr>
+      <w:r>
+        <w:rPr>
+          <w:iCs/>
+        </w:rPr>
+        <w:t xml:space="preserve">There is another interesting command called docker top, this one checks what is the top process which is running in a specific container. </w:t>
+      </w:r>
+    </w:p>
+    <w:p>
+      <w:pPr>
+        <w:pBdr>
+          <w:top w:val="single" w:sz="4" w:space="1" w:color="auto"/>
+          <w:left w:val="single" w:sz="4" w:space="4" w:color="auto"/>
+          <w:bottom w:val="single" w:sz="4" w:space="1" w:color="auto"/>
+          <w:right w:val="single" w:sz="4" w:space="4" w:color="auto"/>
+          <w:between w:val="single" w:sz="4" w:space="1" w:color="auto"/>
+          <w:bar w:val="single" w:sz="4" w:color="auto"/>
+        </w:pBdr>
+        <w:ind w:firstLine="0"/>
+        <w:rPr>
+          <w:b/>
+          <w:bCs/>
+          <w:i/>
+        </w:rPr>
+      </w:pPr>
+      <w:r>
+        <w:rPr>
+          <w:b/>
+          <w:bCs/>
+          <w:i/>
+        </w:rPr>
+        <w:t xml:space="preserve">docker top </w:t>
+      </w:r>
+      <w:proofErr w:type="spellStart"/>
+      <w:r>
+        <w:rPr>
+          <w:b/>
+          <w:bCs/>
+          <w:i/>
+        </w:rPr>
+        <w:t>containerID</w:t>
+      </w:r>
+      <w:proofErr w:type="spellEnd"/>
+    </w:p>
+    <w:p>
+      <w:pPr>
+        <w:ind w:firstLine="0"/>
+        <w:rPr>
+          <w:iCs/>
+        </w:rPr>
+      </w:pPr>
+    </w:p>
+    <w:p>
+      <w:pPr>
+        <w:ind w:firstLine="0"/>
+        <w:rPr>
+          <w:iCs/>
+        </w:rPr>
+      </w:pPr>
+      <w:r>
+        <w:rPr>
+          <w:iCs/>
+        </w:rPr>
+        <w:t xml:space="preserve">Another interesting command is docker stats. It </w:t>
+      </w:r>
+      <w:proofErr w:type="gramStart"/>
+      <w:r>
+        <w:rPr>
+          <w:iCs/>
+        </w:rPr>
+        <w:t>give</w:t>
+      </w:r>
+      <w:proofErr w:type="gramEnd"/>
+      <w:r>
+        <w:rPr>
+          <w:iCs/>
+        </w:rPr>
+        <w:t xml:space="preserve"> memory, </w:t>
+      </w:r>
+      <w:proofErr w:type="spellStart"/>
+      <w:r>
+        <w:rPr>
+          <w:iCs/>
+        </w:rPr>
+        <w:t>cpu</w:t>
+      </w:r>
+      <w:proofErr w:type="spellEnd"/>
+      <w:r>
+        <w:rPr>
+          <w:iCs/>
+        </w:rPr>
+        <w:t xml:space="preserve"> usage percentage of running containers.</w:t>
+      </w:r>
+    </w:p>
+    <w:p>
+      <w:pPr>
+        <w:pBdr>
+          <w:top w:val="single" w:sz="4" w:space="1" w:color="auto"/>
+          <w:left w:val="single" w:sz="4" w:space="4" w:color="auto"/>
+          <w:bottom w:val="single" w:sz="4" w:space="1" w:color="auto"/>
+          <w:right w:val="single" w:sz="4" w:space="4" w:color="auto"/>
+          <w:between w:val="single" w:sz="4" w:space="1" w:color="auto"/>
+          <w:bar w:val="single" w:sz="4" w:color="auto"/>
+        </w:pBdr>
+        <w:ind w:firstLine="0"/>
+        <w:rPr>
+          <w:b/>
+          <w:bCs/>
+          <w:i/>
+        </w:rPr>
+      </w:pPr>
+      <w:r>
+        <w:rPr>
+          <w:b/>
+          <w:bCs/>
+          <w:i/>
+        </w:rPr>
+        <w:t xml:space="preserve">docker stats </w:t>
+      </w:r>
+    </w:p>
+    <w:p>
+      <w:pPr>
+        <w:ind w:firstLine="0"/>
+        <w:rPr>
+          <w:iCs/>
+        </w:rPr>
+      </w:pPr>
+    </w:p>
+    <w:p>
+      <w:pPr>
+        <w:ind w:firstLine="0"/>
+        <w:rPr>
+          <w:iCs/>
+        </w:rPr>
+      </w:pPr>
+      <w:r>
+        <w:rPr>
+          <w:iCs/>
+        </w:rPr>
+        <w:t xml:space="preserve">Now for a specific container if we want to allocate </w:t>
+      </w:r>
+      <w:proofErr w:type="spellStart"/>
+      <w:r>
+        <w:rPr>
+          <w:iCs/>
+        </w:rPr>
+        <w:t>cpu</w:t>
+      </w:r>
+      <w:proofErr w:type="spellEnd"/>
+      <w:r>
+        <w:rPr>
+          <w:iCs/>
+        </w:rPr>
+        <w:t xml:space="preserve"> and memory limits, we can do that using below command</w:t>
+      </w:r>
+    </w:p>
+    <w:p>
+      <w:pPr>
+        <w:ind w:firstLine="0"/>
+        <w:rPr>
+          <w:b/>
+          <w:bCs/>
+          <w:i/>
+        </w:rPr>
+      </w:pPr>
+      <w:r>
+        <w:rPr>
+          <w:b/>
+          <w:bCs/>
+          <w:i/>
+        </w:rPr>
+        <w:t>docker run -p 5000:5000 -m 512m --</w:t>
+      </w:r>
+      <w:proofErr w:type="spellStart"/>
+      <w:r>
+        <w:rPr>
+          <w:b/>
+          <w:bCs/>
+          <w:i/>
+        </w:rPr>
+        <w:t>cpu</w:t>
+      </w:r>
+      <w:proofErr w:type="spellEnd"/>
+      <w:r>
+        <w:rPr>
+          <w:b/>
+          <w:bCs/>
+          <w:i/>
+        </w:rPr>
+        <w:t>-quota 5000 -d in28min/todo-rest-api-h2:1.0.</w:t>
+      </w:r>
+      <w:proofErr w:type="gramStart"/>
+      <w:r>
+        <w:rPr>
+          <w:b/>
+          <w:bCs/>
+          <w:i/>
+        </w:rPr>
+        <w:t>0.RELEASE</w:t>
+      </w:r>
+      <w:proofErr w:type="gramEnd"/>
+    </w:p>
+    <w:p>
+      <w:pPr>
+        <w:ind w:firstLine="0"/>
+        <w:rPr>
+          <w:iCs/>
+        </w:rPr>
+      </w:pPr>
+      <w:r>
+        <w:rPr>
+          <w:b/>
+          <w:bCs/>
+          <w:iCs/>
+        </w:rPr>
+        <w:t>Note</w:t>
+      </w:r>
+      <w:r>
+        <w:rPr>
+          <w:iCs/>
+        </w:rPr>
+        <w:t>: 100,000 -100% CPU, 5000 – 5% CPU</w:t>
+      </w:r>
+    </w:p>
+    <w:p>
+      <w:pPr>
+        <w:ind w:firstLine="0"/>
+        <w:rPr>
+          <w:iCs/>
+        </w:rPr>
+      </w:pPr>
+      <w:r>
+        <w:rPr>
+          <w:iCs/>
+        </w:rPr>
+        <w:t xml:space="preserve">Another interesting command is </w:t>
+      </w:r>
+      <w:r>
+        <w:rPr>
+          <w:b/>
+          <w:bCs/>
+          <w:i/>
+          <w:bdr w:val="single" w:sz="4" w:space="0" w:color="auto"/>
+        </w:rPr>
+        <w:t>docker system df</w:t>
+      </w:r>
+    </w:p>
+    <w:p>
+      <w:pPr>
+        <w:ind w:firstLine="0"/>
+        <w:rPr>
+          <w:iCs/>
+        </w:rPr>
+      </w:pPr>
+      <w:r>
+        <w:rPr>
+          <w:iCs/>
+        </w:rPr>
+        <w:t>This command gives details of all the things docker demon manages.</w:t>
+      </w:r>
+    </w:p>
+    <w:p>
+      <w:pPr>
+        <w:ind w:firstLine="0"/>
+        <w:rPr>
+          <w:iCs/>
+        </w:rPr>
+      </w:pPr>
+      <w:r>
+        <w:rPr>
+          <w:noProof/>
+        </w:rPr>
+        <w:lastRenderedPageBreak/>
+        <w:drawing>
+          <wp:inline distT="0" distB="0" distL="0" distR="0" wp14:anchorId="401CD5F8" wp14:editId="792BE519">
+            <wp:extent cx="5943600" cy="1260475"/>
+            <wp:effectExtent l="0" t="0" r="0" b="0"/>
+            <wp:docPr id="40" name="Picture 40"/>
+            <wp:cNvGraphicFramePr>
+              <a:graphicFrameLocks xmlns:a="http://schemas.openxmlformats.org/drawingml/2006/main" noChangeAspect="1"/>
+            </wp:cNvGraphicFramePr>
+            <a:graphic xmlns:a="http://schemas.openxmlformats.org/drawingml/2006/main">
+              <a:graphicData uri="http://schemas.openxmlformats.org/drawingml/2006/picture">
+                <pic:pic xmlns:pic="http://schemas.openxmlformats.org/drawingml/2006/picture">
+                  <pic:nvPicPr>
+                    <pic:cNvPr id="1" name=""/>
+                    <pic:cNvPicPr/>
+                  </pic:nvPicPr>
+                  <pic:blipFill>
+                    <a:blip r:embed="rId18"/>
+                    <a:stretch>
+                      <a:fillRect/>
+                    </a:stretch>
+                  </pic:blipFill>
+                  <pic:spPr>
+                    <a:xfrm>
+                      <a:off x="0" y="0"/>
                       <a:ext cx="5943600" cy="1260475"/>
                     </a:xfrm>
                     <a:prstGeom prst="rect">
@@ -3516,9 +3476,1852 @@
       <w:pPr>
         <w:ind w:firstLine="0"/>
         <w:rPr>
-          <w:iCs/>
-        </w:rPr>
-      </w:pPr>
+          <w:b/>
+          <w:bCs/>
+          <w:iCs/>
+          <w:u w:val="single"/>
+        </w:rPr>
+      </w:pPr>
+      <w:r>
+        <w:rPr>
+          <w:b/>
+          <w:bCs/>
+          <w:iCs/>
+          <w:u w:val="single"/>
+        </w:rPr>
+        <w:t>Manual way of creating images</w:t>
+      </w:r>
+    </w:p>
+    <w:p>
+      <w:pPr>
+        <w:ind w:firstLine="0"/>
+        <w:rPr>
+          <w:iCs/>
+        </w:rPr>
+      </w:pPr>
+      <w:r>
+        <w:rPr>
+          <w:iCs/>
+        </w:rPr>
+        <w:t>Building image for hello world application</w:t>
+      </w:r>
+    </w:p>
+    <w:p>
+      <w:pPr>
+        <w:pStyle w:val="ListParagraph"/>
+        <w:numPr>
+          <w:ilvl w:val="0"/>
+          <w:numId w:val="1"/>
+        </w:numPr>
+        <w:rPr>
+          <w:iCs/>
+        </w:rPr>
+      </w:pPr>
+      <w:r>
+        <w:rPr>
+          <w:iCs/>
+        </w:rPr>
+        <w:t>Build a jar file</w:t>
+      </w:r>
+    </w:p>
+    <w:p>
+      <w:pPr>
+        <w:pStyle w:val="ListParagraph"/>
+        <w:numPr>
+          <w:ilvl w:val="0"/>
+          <w:numId w:val="1"/>
+        </w:numPr>
+        <w:rPr>
+          <w:iCs/>
+        </w:rPr>
+      </w:pPr>
+      <w:r>
+        <w:rPr>
+          <w:iCs/>
+        </w:rPr>
+        <w:t>Setup the prerequisites to run the jar file</w:t>
+      </w:r>
+    </w:p>
+    <w:p>
+      <w:pPr>
+        <w:pStyle w:val="ListParagraph"/>
+        <w:ind w:firstLine="0"/>
+        <w:rPr>
+          <w:iCs/>
+        </w:rPr>
+      </w:pPr>
+      <w:r>
+        <w:rPr>
+          <w:iCs/>
+        </w:rPr>
+        <w:t>openjdk:8-jdk-alpine</w:t>
+      </w:r>
+      <w:r>
+        <w:rPr>
+          <w:iCs/>
+        </w:rPr>
+        <w:t xml:space="preserve"> (Alpine – A minimal docker image based on alpine Linux. Only bare essentials to run the jar)</w:t>
+      </w:r>
+    </w:p>
+    <w:p>
+      <w:pPr>
+        <w:pStyle w:val="ListParagraph"/>
+        <w:numPr>
+          <w:ilvl w:val="0"/>
+          <w:numId w:val="1"/>
+        </w:numPr>
+        <w:rPr>
+          <w:iCs/>
+        </w:rPr>
+      </w:pPr>
+      <w:r>
+        <w:rPr>
+          <w:iCs/>
+        </w:rPr>
+        <w:t>Copy the jar</w:t>
+      </w:r>
+    </w:p>
+    <w:p>
+      <w:pPr>
+        <w:pStyle w:val="ListParagraph"/>
+        <w:numPr>
+          <w:ilvl w:val="0"/>
+          <w:numId w:val="1"/>
+        </w:numPr>
+        <w:rPr>
+          <w:iCs/>
+        </w:rPr>
+      </w:pPr>
+      <w:r>
+        <w:rPr>
+          <w:iCs/>
+        </w:rPr>
+        <w:t>Run the jar</w:t>
+      </w:r>
+    </w:p>
+    <w:p>
+      <w:pPr>
+        <w:ind w:firstLine="0"/>
+        <w:rPr>
+          <w:b/>
+          <w:bCs/>
+          <w:iCs/>
+        </w:rPr>
+      </w:pPr>
+      <w:r>
+        <w:rPr>
+          <w:b/>
+          <w:bCs/>
+          <w:iCs/>
+        </w:rPr>
+        <w:t>Build a jar file</w:t>
+      </w:r>
+    </w:p>
+    <w:p>
+      <w:pPr>
+        <w:ind w:firstLine="0"/>
+        <w:rPr>
+          <w:iCs/>
+        </w:rPr>
+      </w:pPr>
+      <w:r>
+        <w:rPr>
+          <w:iCs/>
+        </w:rPr>
+        <w:t xml:space="preserve">In order build a jar file, right click on project and Run -&gt; Maven Build, </w:t>
+      </w:r>
+      <w:proofErr w:type="gramStart"/>
+      <w:r>
+        <w:rPr>
+          <w:iCs/>
+        </w:rPr>
+        <w:t>In</w:t>
+      </w:r>
+      <w:proofErr w:type="gramEnd"/>
+      <w:r>
+        <w:rPr>
+          <w:iCs/>
+        </w:rPr>
+        <w:t xml:space="preserve"> goal field put “Clean Package”. Now a jar file will be generated and placed in target folder.</w:t>
+      </w:r>
+    </w:p>
+    <w:p>
+      <w:pPr>
+        <w:ind w:firstLine="0"/>
+        <w:rPr>
+          <w:b/>
+          <w:bCs/>
+          <w:iCs/>
+        </w:rPr>
+      </w:pPr>
+      <w:r>
+        <w:rPr>
+          <w:b/>
+          <w:bCs/>
+          <w:iCs/>
+        </w:rPr>
+        <w:t xml:space="preserve">Setup the </w:t>
+      </w:r>
+      <w:r>
+        <w:rPr>
+          <w:b/>
+          <w:bCs/>
+          <w:iCs/>
+        </w:rPr>
+        <w:t>prerequisites</w:t>
+      </w:r>
+      <w:r>
+        <w:rPr>
+          <w:b/>
+          <w:bCs/>
+          <w:iCs/>
+        </w:rPr>
+        <w:t xml:space="preserve"> to run the jar file</w:t>
+      </w:r>
+    </w:p>
+    <w:p>
+      <w:pPr>
+        <w:ind w:firstLine="0"/>
+        <w:rPr>
+          <w:iCs/>
+        </w:rPr>
+      </w:pPr>
+      <w:r>
+        <w:rPr>
+          <w:iCs/>
+        </w:rPr>
+        <w:t>Now CD to the project folder and type the below command to run openjdk:8-jdk-alpine official image.</w:t>
+      </w:r>
+    </w:p>
+    <w:p>
+      <w:pPr>
+        <w:rPr>
+          <w:b/>
+          <w:bCs/>
+          <w:i/>
+        </w:rPr>
+      </w:pPr>
+      <w:r>
+        <w:rPr>
+          <w:b/>
+          <w:bCs/>
+          <w:i/>
+        </w:rPr>
+        <w:t>docker run -</w:t>
+      </w:r>
+      <w:proofErr w:type="spellStart"/>
+      <w:r>
+        <w:rPr>
+          <w:b/>
+          <w:bCs/>
+          <w:i/>
+        </w:rPr>
+        <w:t>dit</w:t>
+      </w:r>
+      <w:proofErr w:type="spellEnd"/>
+      <w:r>
+        <w:rPr>
+          <w:b/>
+          <w:bCs/>
+          <w:i/>
+        </w:rPr>
+        <w:t xml:space="preserve"> openjdk:8-jdk-alpine</w:t>
+      </w:r>
+    </w:p>
+    <w:p>
+      <w:pPr>
+        <w:rPr>
+          <w:b/>
+          <w:bCs/>
+          <w:i/>
+        </w:rPr>
+      </w:pPr>
+      <w:r>
+        <w:rPr>
+          <w:noProof/>
+        </w:rPr>
+        <w:lastRenderedPageBreak/>
+        <w:drawing>
+          <wp:inline distT="0" distB="0" distL="0" distR="0" wp14:anchorId="3DDD851D" wp14:editId="42B827B8">
+            <wp:extent cx="5943600" cy="1285240"/>
+            <wp:effectExtent l="0" t="0" r="0" b="0"/>
+            <wp:docPr id="2" name="Picture 2"/>
+            <wp:cNvGraphicFramePr>
+              <a:graphicFrameLocks xmlns:a="http://schemas.openxmlformats.org/drawingml/2006/main" noChangeAspect="1"/>
+            </wp:cNvGraphicFramePr>
+            <a:graphic xmlns:a="http://schemas.openxmlformats.org/drawingml/2006/main">
+              <a:graphicData uri="http://schemas.openxmlformats.org/drawingml/2006/picture">
+                <pic:pic xmlns:pic="http://schemas.openxmlformats.org/drawingml/2006/picture">
+                  <pic:nvPicPr>
+                    <pic:cNvPr id="1" name=""/>
+                    <pic:cNvPicPr/>
+                  </pic:nvPicPr>
+                  <pic:blipFill>
+                    <a:blip r:embed="rId19"/>
+                    <a:stretch>
+                      <a:fillRect/>
+                    </a:stretch>
+                  </pic:blipFill>
+                  <pic:spPr>
+                    <a:xfrm>
+                      <a:off x="0" y="0"/>
+                      <a:ext cx="5943600" cy="1285240"/>
+                    </a:xfrm>
+                    <a:prstGeom prst="rect">
+                      <a:avLst/>
+                    </a:prstGeom>
+                  </pic:spPr>
+                </pic:pic>
+              </a:graphicData>
+            </a:graphic>
+          </wp:inline>
+        </w:drawing>
+      </w:r>
+    </w:p>
+    <w:p>
+      <w:pPr>
+        <w:ind w:firstLine="0"/>
+        <w:rPr>
+          <w:iCs/>
+        </w:rPr>
+      </w:pPr>
+      <w:r>
+        <w:rPr>
+          <w:iCs/>
+        </w:rPr>
+        <w:t>Note: here we put -</w:t>
+      </w:r>
+      <w:proofErr w:type="spellStart"/>
+      <w:r>
+        <w:rPr>
+          <w:iCs/>
+        </w:rPr>
+        <w:t>dit</w:t>
+      </w:r>
+      <w:proofErr w:type="spellEnd"/>
+      <w:r>
+        <w:rPr>
+          <w:iCs/>
+        </w:rPr>
+        <w:t xml:space="preserve"> where d stands for detached mode</w:t>
+      </w:r>
+    </w:p>
+    <w:p>
+      <w:pPr>
+        <w:ind w:firstLine="0"/>
+        <w:rPr>
+          <w:iCs/>
+        </w:rPr>
+      </w:pPr>
+      <w:r>
+        <w:rPr>
+          <w:iCs/>
+        </w:rPr>
+        <w:tab/>
+      </w:r>
+      <w:r>
+        <w:rPr>
+          <w:iCs/>
+        </w:rPr>
+        <w:tab/>
+      </w:r>
+      <w:r>
+        <w:rPr>
+          <w:iCs/>
+        </w:rPr>
+        <w:tab/>
+        <w:t xml:space="preserve">           </w:t>
+      </w:r>
+      <w:proofErr w:type="spellStart"/>
+      <w:r>
+        <w:rPr>
+          <w:iCs/>
+        </w:rPr>
+        <w:t>i</w:t>
+      </w:r>
+      <w:proofErr w:type="spellEnd"/>
+      <w:r>
+        <w:rPr>
+          <w:iCs/>
+        </w:rPr>
+        <w:t xml:space="preserve"> interactive mode</w:t>
+      </w:r>
+    </w:p>
+    <w:p>
+      <w:pPr>
+        <w:ind w:firstLine="0"/>
+        <w:rPr>
+          <w:iCs/>
+        </w:rPr>
+      </w:pPr>
+      <w:r>
+        <w:rPr>
+          <w:iCs/>
+        </w:rPr>
+        <w:t xml:space="preserve">                                               t -</w:t>
+      </w:r>
+      <w:proofErr w:type="spellStart"/>
+      <w:r>
+        <w:rPr>
+          <w:iCs/>
+        </w:rPr>
+        <w:t>tty</w:t>
+      </w:r>
+      <w:proofErr w:type="spellEnd"/>
+    </w:p>
+    <w:p>
+      <w:pPr>
+        <w:ind w:firstLine="0"/>
+        <w:rPr>
+          <w:iCs/>
+        </w:rPr>
+      </w:pPr>
+      <w:r>
+        <w:rPr>
+          <w:iCs/>
+        </w:rPr>
+        <w:t xml:space="preserve">the combination of -it </w:t>
+      </w:r>
+      <w:r>
+        <w:rPr>
+          <w:iCs/>
+        </w:rPr>
+        <w:t xml:space="preserve">is called interactive shell and it </w:t>
+      </w:r>
+      <w:r>
+        <w:rPr>
+          <w:iCs/>
+        </w:rPr>
+        <w:t>allows us to run few commands on running container.</w:t>
+      </w:r>
+    </w:p>
+    <w:p>
+      <w:pPr>
+        <w:pBdr>
+          <w:top w:val="single" w:sz="4" w:space="1" w:color="auto"/>
+          <w:left w:val="single" w:sz="4" w:space="4" w:color="auto"/>
+          <w:bottom w:val="single" w:sz="4" w:space="1" w:color="auto"/>
+          <w:right w:val="single" w:sz="4" w:space="4" w:color="auto"/>
+          <w:between w:val="single" w:sz="4" w:space="1" w:color="auto"/>
+          <w:bar w:val="single" w:sz="4" w:color="auto"/>
+        </w:pBdr>
+        <w:rPr>
+          <w:b/>
+          <w:bCs/>
+          <w:i/>
+        </w:rPr>
+      </w:pPr>
+      <w:r>
+        <w:rPr>
+          <w:b/>
+          <w:bCs/>
+          <w:i/>
+        </w:rPr>
+        <w:t xml:space="preserve">docker container exec </w:t>
+      </w:r>
+      <w:proofErr w:type="spellStart"/>
+      <w:r>
+        <w:rPr>
+          <w:b/>
+          <w:bCs/>
+          <w:i/>
+        </w:rPr>
+        <w:t>containerName</w:t>
+      </w:r>
+      <w:proofErr w:type="spellEnd"/>
+      <w:r>
+        <w:rPr>
+          <w:b/>
+          <w:bCs/>
+          <w:i/>
+        </w:rPr>
+        <w:t xml:space="preserve"> ls /temp</w:t>
+      </w:r>
+    </w:p>
+    <w:p>
+      <w:pPr>
+        <w:ind w:firstLine="0"/>
+        <w:rPr>
+          <w:iCs/>
+        </w:rPr>
+      </w:pPr>
+      <w:r>
+        <w:rPr>
+          <w:iCs/>
+        </w:rPr>
+        <w:t>Now we have to copy the jar file generated from original project to docker container using below command</w:t>
+      </w:r>
+    </w:p>
+    <w:p>
+      <w:pPr>
+        <w:pBdr>
+          <w:top w:val="single" w:sz="4" w:space="1" w:color="auto"/>
+          <w:left w:val="single" w:sz="4" w:space="4" w:color="auto"/>
+          <w:bottom w:val="single" w:sz="4" w:space="1" w:color="auto"/>
+          <w:right w:val="single" w:sz="4" w:space="4" w:color="auto"/>
+          <w:between w:val="single" w:sz="4" w:space="1" w:color="auto"/>
+          <w:bar w:val="single" w:sz="4" w:color="auto"/>
+        </w:pBdr>
+        <w:rPr>
+          <w:b/>
+          <w:bCs/>
+          <w:i/>
+        </w:rPr>
+      </w:pPr>
+      <w:r>
+        <w:rPr>
+          <w:b/>
+          <w:bCs/>
+          <w:i/>
+        </w:rPr>
+        <w:t xml:space="preserve">docker container cp target/ </w:t>
+      </w:r>
+      <w:r>
+        <w:rPr>
+          <w:b/>
+          <w:bCs/>
+          <w:i/>
+        </w:rPr>
+        <w:t>hello-world-rest-api</w:t>
+      </w:r>
+      <w:r>
+        <w:rPr>
+          <w:b/>
+          <w:bCs/>
+          <w:i/>
+        </w:rPr>
+        <w:t xml:space="preserve">.jar </w:t>
+      </w:r>
+      <w:proofErr w:type="spellStart"/>
+      <w:r>
+        <w:rPr>
+          <w:b/>
+          <w:bCs/>
+          <w:i/>
+        </w:rPr>
+        <w:t>containerName</w:t>
+      </w:r>
+      <w:proofErr w:type="spellEnd"/>
+      <w:r>
+        <w:rPr>
+          <w:b/>
+          <w:bCs/>
+          <w:i/>
+        </w:rPr>
+        <w:t>:/temp</w:t>
+      </w:r>
+    </w:p>
+    <w:p>
+      <w:pPr>
+        <w:ind w:firstLine="0"/>
+        <w:rPr>
+          <w:iCs/>
+        </w:rPr>
+      </w:pPr>
+      <w:r>
+        <w:rPr>
+          <w:iCs/>
+        </w:rPr>
+        <w:tab/>
+      </w:r>
+      <w:r>
+        <w:rPr>
+          <w:iCs/>
+        </w:rPr>
+        <w:tab/>
+      </w:r>
+    </w:p>
+    <w:p>
+      <w:pPr>
+        <w:ind w:firstLine="0"/>
+        <w:rPr>
+          <w:iCs/>
+        </w:rPr>
+      </w:pPr>
+      <w:r>
+        <w:rPr>
+          <w:noProof/>
+        </w:rPr>
+        <w:drawing>
+          <wp:inline distT="0" distB="0" distL="0" distR="0" wp14:anchorId="4571E158" wp14:editId="6BD02AAC">
+            <wp:extent cx="5943600" cy="748030"/>
+            <wp:effectExtent l="0" t="0" r="0" b="0"/>
+            <wp:docPr id="3" name="Picture 3"/>
+            <wp:cNvGraphicFramePr>
+              <a:graphicFrameLocks xmlns:a="http://schemas.openxmlformats.org/drawingml/2006/main" noChangeAspect="1"/>
+            </wp:cNvGraphicFramePr>
+            <a:graphic xmlns:a="http://schemas.openxmlformats.org/drawingml/2006/main">
+              <a:graphicData uri="http://schemas.openxmlformats.org/drawingml/2006/picture">
+                <pic:pic xmlns:pic="http://schemas.openxmlformats.org/drawingml/2006/picture">
+                  <pic:nvPicPr>
+                    <pic:cNvPr id="1" name=""/>
+                    <pic:cNvPicPr/>
+                  </pic:nvPicPr>
+                  <pic:blipFill>
+                    <a:blip r:embed="rId20"/>
+                    <a:stretch>
+                      <a:fillRect/>
+                    </a:stretch>
+                  </pic:blipFill>
+                  <pic:spPr>
+                    <a:xfrm>
+                      <a:off x="0" y="0"/>
+                      <a:ext cx="5943600" cy="748030"/>
+                    </a:xfrm>
+                    <a:prstGeom prst="rect">
+                      <a:avLst/>
+                    </a:prstGeom>
+                  </pic:spPr>
+                </pic:pic>
+              </a:graphicData>
+            </a:graphic>
+          </wp:inline>
+        </w:drawing>
+      </w:r>
+    </w:p>
+    <w:p>
+      <w:pPr>
+        <w:ind w:firstLine="0"/>
+        <w:rPr>
+          <w:iCs/>
+        </w:rPr>
+      </w:pPr>
+      <w:r>
+        <w:rPr>
+          <w:iCs/>
+        </w:rPr>
+        <w:t>Now we have to save the container with jar file as image using below command</w:t>
+      </w:r>
+    </w:p>
+    <w:p>
+      <w:pPr>
+        <w:pBdr>
+          <w:top w:val="single" w:sz="4" w:space="1" w:color="auto"/>
+          <w:left w:val="single" w:sz="4" w:space="4" w:color="auto"/>
+          <w:bottom w:val="single" w:sz="4" w:space="1" w:color="auto"/>
+          <w:right w:val="single" w:sz="4" w:space="4" w:color="auto"/>
+          <w:between w:val="single" w:sz="4" w:space="1" w:color="auto"/>
+          <w:bar w:val="single" w:sz="4" w:color="auto"/>
+        </w:pBdr>
+        <w:ind w:firstLine="0"/>
+        <w:jc w:val="center"/>
+        <w:rPr>
+          <w:b/>
+          <w:bCs/>
+          <w:i/>
+        </w:rPr>
+      </w:pPr>
+      <w:r>
+        <w:rPr>
+          <w:b/>
+          <w:bCs/>
+          <w:i/>
+        </w:rPr>
+        <w:t xml:space="preserve">docker container commit </w:t>
+      </w:r>
+      <w:proofErr w:type="spellStart"/>
+      <w:r>
+        <w:rPr>
+          <w:b/>
+          <w:bCs/>
+          <w:i/>
+        </w:rPr>
+        <w:t>containerName</w:t>
+      </w:r>
+      <w:proofErr w:type="spellEnd"/>
+      <w:r>
+        <w:rPr>
+          <w:b/>
+          <w:bCs/>
+          <w:i/>
+        </w:rPr>
+        <w:t xml:space="preserve"> in28min/todo-rest-api-h</w:t>
+      </w:r>
+      <w:proofErr w:type="gramStart"/>
+      <w:r>
+        <w:rPr>
+          <w:b/>
+          <w:bCs/>
+          <w:i/>
+        </w:rPr>
+        <w:t>2:manual</w:t>
+      </w:r>
+      <w:proofErr w:type="gramEnd"/>
+      <w:r>
+        <w:rPr>
+          <w:b/>
+          <w:bCs/>
+          <w:i/>
+        </w:rPr>
+        <w:t>1</w:t>
+      </w:r>
+    </w:p>
+    <w:p>
+      <w:pPr>
+        <w:ind w:firstLine="0"/>
+        <w:rPr>
+          <w:iCs/>
+        </w:rPr>
+      </w:pPr>
+      <w:r>
+        <w:rPr>
+          <w:iCs/>
+        </w:rPr>
+        <w:t>Now if we run this image, it will not run because we haven’t specified that the jar has to be launched at startup.</w:t>
+      </w:r>
+      <w:r>
+        <w:rPr>
+          <w:iCs/>
+        </w:rPr>
+        <w:t xml:space="preserve"> For that we have to use change command</w:t>
+      </w:r>
+    </w:p>
+    <w:p>
+      <w:pPr>
+        <w:pBdr>
+          <w:top w:val="single" w:sz="4" w:space="1" w:color="auto"/>
+          <w:left w:val="single" w:sz="4" w:space="4" w:color="auto"/>
+          <w:bottom w:val="single" w:sz="4" w:space="1" w:color="auto"/>
+          <w:right w:val="single" w:sz="4" w:space="4" w:color="auto"/>
+          <w:between w:val="single" w:sz="4" w:space="1" w:color="auto"/>
+          <w:bar w:val="single" w:sz="4" w:color="auto"/>
+        </w:pBdr>
+        <w:ind w:firstLine="0"/>
+        <w:jc w:val="center"/>
+        <w:rPr>
+          <w:b/>
+          <w:bCs/>
+          <w:i/>
+        </w:rPr>
+      </w:pPr>
+      <w:r>
+        <w:rPr>
+          <w:b/>
+          <w:bCs/>
+          <w:i/>
+        </w:rPr>
+        <w:t xml:space="preserve">docker container commit </w:t>
+      </w:r>
+      <w:r>
+        <w:rPr>
+          <w:b/>
+          <w:bCs/>
+          <w:i/>
+        </w:rPr>
+        <w:t>--</w:t>
+      </w:r>
+      <w:r>
+        <w:rPr>
+          <w:b/>
+          <w:bCs/>
+          <w:i/>
+        </w:rPr>
+        <w:t>change=</w:t>
+      </w:r>
+      <w:r>
+        <w:rPr>
+          <w:b/>
+          <w:bCs/>
+          <w:i/>
+        </w:rPr>
+        <w:t>”</w:t>
+      </w:r>
+      <w:proofErr w:type="gramStart"/>
+      <w:r>
+        <w:rPr>
+          <w:b/>
+          <w:bCs/>
+          <w:i/>
+        </w:rPr>
+        <w:t>CMD  [</w:t>
+      </w:r>
+      <w:proofErr w:type="gramEnd"/>
+      <w:r>
+        <w:rPr>
+          <w:b/>
+          <w:bCs/>
+          <w:i/>
+        </w:rPr>
+        <w:t>\</w:t>
+      </w:r>
+      <w:r>
+        <w:rPr>
+          <w:b/>
+          <w:bCs/>
+          <w:i/>
+        </w:rPr>
+        <w:t>“java</w:t>
+      </w:r>
+      <w:r>
+        <w:rPr>
+          <w:b/>
+          <w:bCs/>
+          <w:i/>
+        </w:rPr>
+        <w:t>\</w:t>
+      </w:r>
+      <w:r>
+        <w:rPr>
+          <w:b/>
+          <w:bCs/>
+          <w:i/>
+        </w:rPr>
+        <w:t>”,</w:t>
+      </w:r>
+      <w:r>
+        <w:rPr>
+          <w:b/>
+          <w:bCs/>
+          <w:i/>
+        </w:rPr>
+        <w:t>\</w:t>
+      </w:r>
+      <w:r>
+        <w:rPr>
+          <w:b/>
+          <w:bCs/>
+          <w:i/>
+        </w:rPr>
+        <w:t>”-jar</w:t>
+      </w:r>
+      <w:r>
+        <w:rPr>
+          <w:b/>
+          <w:bCs/>
+          <w:i/>
+        </w:rPr>
+        <w:t>\</w:t>
+      </w:r>
+      <w:r>
+        <w:rPr>
+          <w:b/>
+          <w:bCs/>
+          <w:i/>
+        </w:rPr>
+        <w:t>”</w:t>
+      </w:r>
+      <w:r>
+        <w:rPr>
+          <w:b/>
+          <w:bCs/>
+          <w:i/>
+        </w:rPr>
+        <w:t>,\</w:t>
+      </w:r>
+      <w:r>
+        <w:rPr>
+          <w:b/>
+          <w:bCs/>
+          <w:i/>
+        </w:rPr>
+        <w:t>”</w:t>
+      </w:r>
+      <w:r>
+        <w:rPr>
+          <w:b/>
+          <w:bCs/>
+          <w:i/>
+        </w:rPr>
+        <w:t>hello-world-rest-api.jar</w:t>
+      </w:r>
+      <w:r>
+        <w:rPr>
+          <w:b/>
+          <w:bCs/>
+          <w:i/>
+        </w:rPr>
+        <w:t>\</w:t>
+      </w:r>
+      <w:r>
+        <w:rPr>
+          <w:b/>
+          <w:bCs/>
+          <w:i/>
+        </w:rPr>
+        <w:t>”]</w:t>
+      </w:r>
+      <w:r>
+        <w:rPr>
+          <w:b/>
+          <w:bCs/>
+          <w:i/>
+        </w:rPr>
+        <w:t>”</w:t>
+      </w:r>
+      <w:r>
+        <w:rPr>
+          <w:b/>
+          <w:bCs/>
+          <w:i/>
+        </w:rPr>
+        <w:t xml:space="preserve"> </w:t>
+      </w:r>
+      <w:proofErr w:type="spellStart"/>
+      <w:r>
+        <w:rPr>
+          <w:b/>
+          <w:bCs/>
+          <w:i/>
+        </w:rPr>
+        <w:t>containerName</w:t>
+      </w:r>
+      <w:proofErr w:type="spellEnd"/>
+      <w:r>
+        <w:rPr>
+          <w:b/>
+          <w:bCs/>
+          <w:i/>
+        </w:rPr>
+        <w:t xml:space="preserve"> in28min/todo-rest-api-h2:manual1</w:t>
+      </w:r>
+    </w:p>
+    <w:p>
+      <w:pPr>
+        <w:ind w:firstLine="0"/>
+        <w:rPr>
+          <w:b/>
+          <w:bCs/>
+          <w:iCs/>
+          <w:u w:val="single"/>
+        </w:rPr>
+      </w:pPr>
+      <w:r>
+        <w:rPr>
+          <w:b/>
+          <w:bCs/>
+          <w:iCs/>
+          <w:u w:val="single"/>
+        </w:rPr>
+        <w:lastRenderedPageBreak/>
+        <w:t xml:space="preserve">Docker image creation using </w:t>
+      </w:r>
+      <w:proofErr w:type="spellStart"/>
+      <w:r>
+        <w:rPr>
+          <w:b/>
+          <w:bCs/>
+          <w:iCs/>
+          <w:u w:val="single"/>
+        </w:rPr>
+        <w:t>Dockerfile</w:t>
+      </w:r>
+      <w:proofErr w:type="spellEnd"/>
+    </w:p>
+    <w:p>
+      <w:pPr>
+        <w:ind w:firstLine="0"/>
+        <w:rPr>
+          <w:iCs/>
+        </w:rPr>
+      </w:pPr>
+      <w:r>
+        <w:rPr>
+          <w:iCs/>
+        </w:rPr>
+        <w:t xml:space="preserve">Create a </w:t>
+      </w:r>
+      <w:proofErr w:type="spellStart"/>
+      <w:r>
+        <w:rPr>
+          <w:iCs/>
+        </w:rPr>
+        <w:t>Dockerfile</w:t>
+      </w:r>
+      <w:proofErr w:type="spellEnd"/>
+      <w:r>
+        <w:rPr>
+          <w:iCs/>
+        </w:rPr>
+        <w:t xml:space="preserve"> without any extension under project folder.</w:t>
+      </w:r>
+    </w:p>
+    <w:p>
+      <w:pPr>
+        <w:ind w:firstLine="0"/>
+        <w:rPr>
+          <w:iCs/>
+        </w:rPr>
+      </w:pPr>
+      <w:r>
+        <w:rPr>
+          <w:noProof/>
+        </w:rPr>
+        <w:drawing>
+          <wp:inline distT="0" distB="0" distL="0" distR="0" wp14:anchorId="185732F4" wp14:editId="7E88C7B2">
+            <wp:extent cx="5943600" cy="2317115"/>
+            <wp:effectExtent l="0" t="0" r="0" b="6985"/>
+            <wp:docPr id="4" name="Picture 4"/>
+            <wp:cNvGraphicFramePr>
+              <a:graphicFrameLocks xmlns:a="http://schemas.openxmlformats.org/drawingml/2006/main" noChangeAspect="1"/>
+            </wp:cNvGraphicFramePr>
+            <a:graphic xmlns:a="http://schemas.openxmlformats.org/drawingml/2006/main">
+              <a:graphicData uri="http://schemas.openxmlformats.org/drawingml/2006/picture">
+                <pic:pic xmlns:pic="http://schemas.openxmlformats.org/drawingml/2006/picture">
+                  <pic:nvPicPr>
+                    <pic:cNvPr id="1" name=""/>
+                    <pic:cNvPicPr/>
+                  </pic:nvPicPr>
+                  <pic:blipFill>
+                    <a:blip r:embed="rId21"/>
+                    <a:stretch>
+                      <a:fillRect/>
+                    </a:stretch>
+                  </pic:blipFill>
+                  <pic:spPr>
+                    <a:xfrm>
+                      <a:off x="0" y="0"/>
+                      <a:ext cx="5943600" cy="2317115"/>
+                    </a:xfrm>
+                    <a:prstGeom prst="rect">
+                      <a:avLst/>
+                    </a:prstGeom>
+                  </pic:spPr>
+                </pic:pic>
+              </a:graphicData>
+            </a:graphic>
+          </wp:inline>
+        </w:drawing>
+      </w:r>
+    </w:p>
+    <w:p>
+      <w:pPr>
+        <w:autoSpaceDE w:val="0"/>
+        <w:autoSpaceDN w:val="0"/>
+        <w:adjustRightInd w:val="0"/>
+        <w:spacing w:line="240" w:lineRule="auto"/>
+        <w:ind w:firstLine="0"/>
+        <w:rPr>
+          <w:rFonts w:ascii="Consolas" w:hAnsi="Consolas" w:cs="Consolas"/>
+          <w:sz w:val="20"/>
+          <w:szCs w:val="20"/>
+        </w:rPr>
+      </w:pPr>
+      <w:r>
+        <w:rPr>
+          <w:rFonts w:ascii="Consolas" w:hAnsi="Consolas" w:cs="Consolas"/>
+          <w:sz w:val="20"/>
+          <w:szCs w:val="20"/>
+        </w:rPr>
+        <w:t xml:space="preserve">FROM </w:t>
+      </w:r>
+      <w:r>
+        <w:rPr>
+          <w:rFonts w:ascii="Consolas" w:hAnsi="Consolas" w:cs="Consolas"/>
+          <w:color w:val="000000"/>
+          <w:sz w:val="20"/>
+          <w:szCs w:val="20"/>
+          <w:u w:val="single"/>
+        </w:rPr>
+        <w:t>openjdk</w:t>
+      </w:r>
+      <w:r>
+        <w:rPr>
+          <w:rFonts w:ascii="Consolas" w:hAnsi="Consolas" w:cs="Consolas"/>
+          <w:sz w:val="20"/>
+          <w:szCs w:val="20"/>
+        </w:rPr>
+        <w:t>:8-</w:t>
+      </w:r>
+      <w:r>
+        <w:rPr>
+          <w:rFonts w:ascii="Consolas" w:hAnsi="Consolas" w:cs="Consolas"/>
+          <w:color w:val="000000"/>
+          <w:sz w:val="20"/>
+          <w:szCs w:val="20"/>
+          <w:u w:val="single"/>
+        </w:rPr>
+        <w:t>jdk</w:t>
+      </w:r>
+      <w:r>
+        <w:rPr>
+          <w:rFonts w:ascii="Consolas" w:hAnsi="Consolas" w:cs="Consolas"/>
+          <w:sz w:val="20"/>
+          <w:szCs w:val="20"/>
+        </w:rPr>
+        <w:t>-alpine</w:t>
+      </w:r>
+    </w:p>
+    <w:p>
+      <w:pPr>
+        <w:autoSpaceDE w:val="0"/>
+        <w:autoSpaceDN w:val="0"/>
+        <w:adjustRightInd w:val="0"/>
+        <w:spacing w:line="240" w:lineRule="auto"/>
+        <w:ind w:firstLine="0"/>
+        <w:rPr>
+          <w:rFonts w:ascii="Consolas" w:hAnsi="Consolas" w:cs="Consolas"/>
+          <w:sz w:val="20"/>
+          <w:szCs w:val="20"/>
+        </w:rPr>
+      </w:pPr>
+      <w:r>
+        <w:rPr>
+          <w:rFonts w:ascii="Consolas" w:hAnsi="Consolas" w:cs="Consolas"/>
+          <w:sz w:val="20"/>
+          <w:szCs w:val="20"/>
+        </w:rPr>
+        <w:t>EXPOSE 5000</w:t>
+      </w:r>
+    </w:p>
+    <w:p>
+      <w:pPr>
+        <w:autoSpaceDE w:val="0"/>
+        <w:autoSpaceDN w:val="0"/>
+        <w:adjustRightInd w:val="0"/>
+        <w:spacing w:line="240" w:lineRule="auto"/>
+        <w:ind w:firstLine="0"/>
+        <w:rPr>
+          <w:rFonts w:ascii="Consolas" w:hAnsi="Consolas" w:cs="Consolas"/>
+          <w:sz w:val="20"/>
+          <w:szCs w:val="20"/>
+        </w:rPr>
+      </w:pPr>
+      <w:r>
+        <w:rPr>
+          <w:rFonts w:ascii="Consolas" w:hAnsi="Consolas" w:cs="Consolas"/>
+          <w:sz w:val="20"/>
+          <w:szCs w:val="20"/>
+        </w:rPr>
+        <w:t>ADD target/hello-world-rest-api.jar hello-world-rest-api.jar</w:t>
+      </w:r>
+    </w:p>
+    <w:p>
+      <w:pPr>
+        <w:ind w:firstLine="0"/>
+        <w:rPr>
+          <w:rFonts w:ascii="Consolas" w:hAnsi="Consolas" w:cs="Consolas"/>
+          <w:sz w:val="20"/>
+          <w:szCs w:val="20"/>
+        </w:rPr>
+      </w:pPr>
+      <w:r>
+        <w:rPr>
+          <w:rFonts w:ascii="Consolas" w:hAnsi="Consolas" w:cs="Consolas"/>
+          <w:sz w:val="20"/>
+          <w:szCs w:val="20"/>
+        </w:rPr>
+        <w:t>ENTRYPOINT ["</w:t>
+      </w:r>
+      <w:proofErr w:type="spellStart"/>
+      <w:r>
+        <w:rPr>
+          <w:rFonts w:ascii="Consolas" w:hAnsi="Consolas" w:cs="Consolas"/>
+          <w:color w:val="000000"/>
+          <w:sz w:val="20"/>
+          <w:szCs w:val="20"/>
+          <w:u w:val="single"/>
+        </w:rPr>
+        <w:t>sh</w:t>
+      </w:r>
+      <w:proofErr w:type="spellEnd"/>
+      <w:r>
+        <w:rPr>
+          <w:rFonts w:ascii="Consolas" w:hAnsi="Consolas" w:cs="Consolas"/>
+          <w:sz w:val="20"/>
+          <w:szCs w:val="20"/>
+        </w:rPr>
+        <w:t>","-</w:t>
+      </w:r>
+      <w:proofErr w:type="spellStart"/>
+      <w:r>
+        <w:rPr>
+          <w:rFonts w:ascii="Consolas" w:hAnsi="Consolas" w:cs="Consolas"/>
+          <w:sz w:val="20"/>
+          <w:szCs w:val="20"/>
+        </w:rPr>
+        <w:t>c","java</w:t>
+      </w:r>
+      <w:proofErr w:type="spellEnd"/>
+      <w:r>
+        <w:rPr>
+          <w:rFonts w:ascii="Consolas" w:hAnsi="Consolas" w:cs="Consolas"/>
+          <w:sz w:val="20"/>
+          <w:szCs w:val="20"/>
+        </w:rPr>
+        <w:t xml:space="preserve"> -jar hello-world-rest-api.jar"]</w:t>
+      </w:r>
+    </w:p>
+    <w:p>
+      <w:pPr>
+        <w:ind w:firstLine="0"/>
+        <w:rPr>
+          <w:rFonts w:ascii="Consolas" w:hAnsi="Consolas" w:cs="Consolas"/>
+          <w:sz w:val="20"/>
+          <w:szCs w:val="20"/>
+        </w:rPr>
+      </w:pPr>
+    </w:p>
+    <w:p>
+      <w:pPr>
+        <w:ind w:firstLine="0"/>
+        <w:rPr>
+          <w:iCs/>
+        </w:rPr>
+      </w:pPr>
+      <w:r>
+        <w:rPr>
+          <w:noProof/>
+        </w:rPr>
+        <w:drawing>
+          <wp:inline distT="0" distB="0" distL="0" distR="0" wp14:anchorId="2412A442" wp14:editId="63F78F13">
+            <wp:extent cx="5943600" cy="1933575"/>
+            <wp:effectExtent l="0" t="0" r="0" b="9525"/>
+            <wp:docPr id="8" name="Picture 8"/>
+            <wp:cNvGraphicFramePr>
+              <a:graphicFrameLocks xmlns:a="http://schemas.openxmlformats.org/drawingml/2006/main" noChangeAspect="1"/>
+            </wp:cNvGraphicFramePr>
+            <a:graphic xmlns:a="http://schemas.openxmlformats.org/drawingml/2006/main">
+              <a:graphicData uri="http://schemas.openxmlformats.org/drawingml/2006/picture">
+                <pic:pic xmlns:pic="http://schemas.openxmlformats.org/drawingml/2006/picture">
+                  <pic:nvPicPr>
+                    <pic:cNvPr id="1" name=""/>
+                    <pic:cNvPicPr/>
+                  </pic:nvPicPr>
+                  <pic:blipFill>
+                    <a:blip r:embed="rId22"/>
+                    <a:stretch>
+                      <a:fillRect/>
+                    </a:stretch>
+                  </pic:blipFill>
+                  <pic:spPr>
+                    <a:xfrm>
+                      <a:off x="0" y="0"/>
+                      <a:ext cx="5943600" cy="1933575"/>
+                    </a:xfrm>
+                    <a:prstGeom prst="rect">
+                      <a:avLst/>
+                    </a:prstGeom>
+                  </pic:spPr>
+                </pic:pic>
+              </a:graphicData>
+            </a:graphic>
+          </wp:inline>
+        </w:drawing>
+      </w:r>
+    </w:p>
+    <w:p>
+      <w:pPr>
+        <w:ind w:firstLine="0"/>
+        <w:rPr>
+          <w:iCs/>
+        </w:rPr>
+      </w:pPr>
+      <w:r>
+        <w:rPr>
+          <w:iCs/>
+        </w:rPr>
+        <w:t>Now we have to build image using below command</w:t>
+      </w:r>
+    </w:p>
+    <w:p>
+      <w:pPr>
+        <w:ind w:firstLine="0"/>
+        <w:jc w:val="center"/>
+        <w:rPr>
+          <w:b/>
+          <w:bCs/>
+          <w:i/>
+        </w:rPr>
+      </w:pPr>
+      <w:r>
+        <w:rPr>
+          <w:b/>
+          <w:bCs/>
+          <w:i/>
+        </w:rPr>
+        <w:t>docker build -t my-first-docker-</w:t>
+      </w:r>
+      <w:proofErr w:type="gramStart"/>
+      <w:r>
+        <w:rPr>
+          <w:b/>
+          <w:bCs/>
+          <w:i/>
+        </w:rPr>
+        <w:t>image:manual</w:t>
+      </w:r>
+      <w:proofErr w:type="gramEnd"/>
+      <w:r>
+        <w:rPr>
+          <w:b/>
+          <w:bCs/>
+          <w:i/>
+        </w:rPr>
+        <w:t>3</w:t>
+      </w:r>
+    </w:p>
+    <w:p>
+      <w:pPr>
+        <w:ind w:firstLine="0"/>
+        <w:rPr>
+          <w:b/>
+          <w:bCs/>
+          <w:iCs/>
+          <w:u w:val="single"/>
+        </w:rPr>
+      </w:pPr>
+    </w:p>
+    <w:p>
+      <w:pPr>
+        <w:ind w:firstLine="0"/>
+        <w:rPr>
+          <w:b/>
+          <w:bCs/>
+          <w:iCs/>
+          <w:u w:val="single"/>
+        </w:rPr>
+      </w:pPr>
+      <w:r>
+        <w:rPr>
+          <w:b/>
+          <w:bCs/>
+          <w:iCs/>
+          <w:u w:val="single"/>
+        </w:rPr>
+        <w:t xml:space="preserve">Image Layers, Caching and </w:t>
+      </w:r>
+      <w:proofErr w:type="spellStart"/>
+      <w:r>
+        <w:rPr>
+          <w:b/>
+          <w:bCs/>
+          <w:iCs/>
+          <w:u w:val="single"/>
+        </w:rPr>
+        <w:t>Dockerfile</w:t>
+      </w:r>
+      <w:proofErr w:type="spellEnd"/>
+    </w:p>
+    <w:p>
+      <w:pPr>
+        <w:ind w:firstLine="0"/>
+        <w:rPr>
+          <w:iCs/>
+        </w:rPr>
+      </w:pPr>
+      <w:r>
+        <w:rPr>
+          <w:iCs/>
+        </w:rPr>
+        <w:t>If we run the history command on an image that we created</w:t>
+      </w:r>
+    </w:p>
+    <w:p>
+      <w:pPr>
+        <w:pBdr>
+          <w:top w:val="single" w:sz="4" w:space="1" w:color="auto"/>
+          <w:left w:val="single" w:sz="4" w:space="4" w:color="auto"/>
+          <w:bottom w:val="single" w:sz="4" w:space="1" w:color="auto"/>
+          <w:right w:val="single" w:sz="4" w:space="4" w:color="auto"/>
+          <w:between w:val="single" w:sz="4" w:space="1" w:color="auto"/>
+          <w:bar w:val="single" w:sz="4" w:color="auto"/>
+        </w:pBdr>
+        <w:ind w:firstLine="0"/>
+        <w:jc w:val="center"/>
+        <w:rPr>
+          <w:b/>
+          <w:bCs/>
+          <w:i/>
+        </w:rPr>
+      </w:pPr>
+      <w:r>
+        <w:rPr>
+          <w:b/>
+          <w:bCs/>
+          <w:i/>
+        </w:rPr>
+        <w:lastRenderedPageBreak/>
+        <w:t>docker history my-first-docker-</w:t>
+      </w:r>
+      <w:proofErr w:type="gramStart"/>
+      <w:r>
+        <w:rPr>
+          <w:b/>
+          <w:bCs/>
+          <w:i/>
+        </w:rPr>
+        <w:t>image:manual</w:t>
+      </w:r>
+      <w:proofErr w:type="gramEnd"/>
+      <w:r>
+        <w:rPr>
+          <w:b/>
+          <w:bCs/>
+          <w:i/>
+        </w:rPr>
+        <w:t>3</w:t>
+      </w:r>
+    </w:p>
+    <w:p>
+      <w:pPr>
+        <w:ind w:firstLine="0"/>
+        <w:rPr>
+          <w:iCs/>
+        </w:rPr>
+      </w:pPr>
+      <w:r>
+        <w:rPr>
+          <w:noProof/>
+        </w:rPr>
+        <w:drawing>
+          <wp:inline distT="0" distB="0" distL="0" distR="0" wp14:anchorId="2B56D7F1" wp14:editId="5AF43F97">
+            <wp:extent cx="5943600" cy="1722755"/>
+            <wp:effectExtent l="0" t="0" r="0" b="0"/>
+            <wp:docPr id="7" name="Picture 7"/>
+            <wp:cNvGraphicFramePr>
+              <a:graphicFrameLocks xmlns:a="http://schemas.openxmlformats.org/drawingml/2006/main" noChangeAspect="1"/>
+            </wp:cNvGraphicFramePr>
+            <a:graphic xmlns:a="http://schemas.openxmlformats.org/drawingml/2006/main">
+              <a:graphicData uri="http://schemas.openxmlformats.org/drawingml/2006/picture">
+                <pic:pic xmlns:pic="http://schemas.openxmlformats.org/drawingml/2006/picture">
+                  <pic:nvPicPr>
+                    <pic:cNvPr id="1" name=""/>
+                    <pic:cNvPicPr/>
+                  </pic:nvPicPr>
+                  <pic:blipFill>
+                    <a:blip r:embed="rId23"/>
+                    <a:stretch>
+                      <a:fillRect/>
+                    </a:stretch>
+                  </pic:blipFill>
+                  <pic:spPr>
+                    <a:xfrm>
+                      <a:off x="0" y="0"/>
+                      <a:ext cx="5943600" cy="1722755"/>
+                    </a:xfrm>
+                    <a:prstGeom prst="rect">
+                      <a:avLst/>
+                    </a:prstGeom>
+                  </pic:spPr>
+                </pic:pic>
+              </a:graphicData>
+            </a:graphic>
+          </wp:inline>
+        </w:drawing>
+      </w:r>
+    </w:p>
+    <w:p>
+      <w:pPr>
+        <w:ind w:firstLine="0"/>
+        <w:rPr>
+          <w:iCs/>
+        </w:rPr>
+      </w:pPr>
+      <w:r>
+        <w:rPr>
+          <w:iCs/>
+        </w:rPr>
+        <w:t xml:space="preserve">Here we can </w:t>
+      </w:r>
+      <w:proofErr w:type="gramStart"/>
+      <w:r>
+        <w:rPr>
+          <w:iCs/>
+        </w:rPr>
+        <w:t>notices</w:t>
+      </w:r>
+      <w:proofErr w:type="gramEnd"/>
+      <w:r>
+        <w:rPr>
+          <w:iCs/>
+        </w:rPr>
+        <w:t xml:space="preserve"> the previous changes were done 23 months ago, basically that’s when any changes were added to </w:t>
+      </w:r>
+      <w:proofErr w:type="spellStart"/>
+      <w:r>
+        <w:rPr>
+          <w:iCs/>
+        </w:rPr>
+        <w:t>jdk</w:t>
+      </w:r>
+      <w:proofErr w:type="spellEnd"/>
+      <w:r>
+        <w:rPr>
+          <w:iCs/>
+        </w:rPr>
+        <w:t xml:space="preserve"> alpine image. Now 13 minutes ago we added a jar file, exposed a port and added </w:t>
+      </w:r>
+      <w:proofErr w:type="spellStart"/>
+      <w:r>
+        <w:rPr>
+          <w:iCs/>
+        </w:rPr>
+        <w:t>entrypoint</w:t>
+      </w:r>
+      <w:proofErr w:type="spellEnd"/>
+      <w:r>
+        <w:rPr>
+          <w:iCs/>
+        </w:rPr>
+        <w:t xml:space="preserve"> to run the jar file on startup.</w:t>
+      </w:r>
+    </w:p>
+    <w:p>
+      <w:pPr>
+        <w:ind w:firstLine="0"/>
+        <w:rPr>
+          <w:iCs/>
+        </w:rPr>
+      </w:pPr>
+      <w:proofErr w:type="gramStart"/>
+      <w:r>
+        <w:rPr>
+          <w:iCs/>
+        </w:rPr>
+        <w:t>Also</w:t>
+      </w:r>
+      <w:proofErr w:type="gramEnd"/>
+      <w:r>
+        <w:rPr>
+          <w:iCs/>
+        </w:rPr>
+        <w:t xml:space="preserve"> Docker layers are cached. Say for example if we run the same build command with same tag name then it will mostly take from cache and only take modifications into effect.</w:t>
+      </w:r>
+    </w:p>
+    <w:p>
+      <w:pPr>
+        <w:ind w:firstLine="0"/>
+        <w:rPr>
+          <w:b/>
+          <w:bCs/>
+          <w:iCs/>
+          <w:u w:val="single"/>
+        </w:rPr>
+      </w:pPr>
+      <w:r>
+        <w:rPr>
+          <w:b/>
+          <w:bCs/>
+          <w:iCs/>
+          <w:u w:val="single"/>
+        </w:rPr>
+        <w:t>Spotify plugin to create docker image</w:t>
+      </w:r>
+    </w:p>
+    <w:p>
+      <w:pPr>
+        <w:ind w:firstLine="0"/>
+        <w:rPr>
+          <w:iCs/>
+        </w:rPr>
+      </w:pPr>
+      <w:r>
+        <w:rPr>
+          <w:iCs/>
+        </w:rPr>
+        <w:t xml:space="preserve">If we want to create images using just one command, then we need to use maven plugins. One of the popular ones is </w:t>
+      </w:r>
+      <w:proofErr w:type="spellStart"/>
+      <w:r>
+        <w:rPr>
+          <w:iCs/>
+        </w:rPr>
+        <w:t>spotify</w:t>
+      </w:r>
+      <w:proofErr w:type="spellEnd"/>
+      <w:r>
+        <w:rPr>
+          <w:iCs/>
+        </w:rPr>
+        <w:t xml:space="preserve"> plugin.</w:t>
+      </w:r>
+    </w:p>
+    <w:p>
+      <w:pPr>
+        <w:numPr>
+          <w:ilvl w:val="0"/>
+          <w:numId w:val="2"/>
+        </w:numPr>
+        <w:shd w:val="clear" w:color="auto" w:fill="FFFFFF"/>
+        <w:spacing w:beforeAutospacing="1" w:afterAutospacing="1"/>
+        <w:rPr>
+          <w:iCs/>
+        </w:rPr>
+      </w:pPr>
+      <w:r>
+        <w:rPr>
+          <w:iCs/>
+        </w:rPr>
+        <w:t>Don't do anything fancy. </w:t>
+      </w:r>
+      <w:proofErr w:type="spellStart"/>
+      <w:r>
+        <w:rPr>
+          <w:iCs/>
+        </w:rPr>
+        <w:t>Dockerfiles</w:t>
+      </w:r>
+      <w:proofErr w:type="spellEnd"/>
+      <w:r>
+        <w:rPr>
+          <w:iCs/>
+        </w:rPr>
+        <w:t xml:space="preserve"> are how you build Docker projects; that's what this plugin uses. They are mandatory.</w:t>
+      </w:r>
+    </w:p>
+    <w:p>
+      <w:pPr>
+        <w:numPr>
+          <w:ilvl w:val="0"/>
+          <w:numId w:val="2"/>
+        </w:numPr>
+        <w:shd w:val="clear" w:color="auto" w:fill="FFFFFF"/>
+        <w:spacing w:afterAutospacing="1"/>
+        <w:rPr>
+          <w:iCs/>
+        </w:rPr>
+      </w:pPr>
+      <w:r>
+        <w:rPr>
+          <w:iCs/>
+        </w:rPr>
+        <w:t>Make the Docker build process integrate with the Maven build process. If you bind the default phases, when you type </w:t>
+      </w:r>
+      <w:proofErr w:type="spellStart"/>
+      <w:r>
+        <w:rPr>
+          <w:iCs/>
+        </w:rPr>
+        <w:t>mvn</w:t>
+      </w:r>
+      <w:proofErr w:type="spellEnd"/>
+      <w:r>
+        <w:rPr>
+          <w:iCs/>
+        </w:rPr>
+        <w:t xml:space="preserve"> package, you get a Docker image. When you type </w:t>
+      </w:r>
+      <w:proofErr w:type="spellStart"/>
+      <w:r>
+        <w:rPr>
+          <w:iCs/>
+        </w:rPr>
+        <w:t>mvn</w:t>
+      </w:r>
+      <w:proofErr w:type="spellEnd"/>
+      <w:r>
+        <w:rPr>
+          <w:iCs/>
+        </w:rPr>
+        <w:t xml:space="preserve"> deploy, your image gets pushed.</w:t>
+      </w:r>
+    </w:p>
+    <w:p>
+      <w:pPr>
+        <w:numPr>
+          <w:ilvl w:val="0"/>
+          <w:numId w:val="2"/>
+        </w:numPr>
+        <w:shd w:val="clear" w:color="auto" w:fill="FFFFFF"/>
+        <w:spacing w:afterAutospacing="1"/>
+        <w:rPr>
+          <w:iCs/>
+        </w:rPr>
+      </w:pPr>
+      <w:r>
+        <w:rPr>
+          <w:iCs/>
+        </w:rPr>
+        <w:t>Make the goals remember what you are doing. You can type </w:t>
+      </w:r>
+      <w:proofErr w:type="spellStart"/>
+      <w:r>
+        <w:rPr>
+          <w:iCs/>
+        </w:rPr>
+        <w:t>mvn</w:t>
+      </w:r>
+      <w:proofErr w:type="spellEnd"/>
+      <w:r>
+        <w:rPr>
+          <w:iCs/>
+        </w:rPr>
+        <w:t xml:space="preserve"> </w:t>
+      </w:r>
+      <w:proofErr w:type="spellStart"/>
+      <w:proofErr w:type="gramStart"/>
+      <w:r>
+        <w:rPr>
+          <w:iCs/>
+        </w:rPr>
+        <w:t>dockerfile:build</w:t>
+      </w:r>
+      <w:proofErr w:type="spellEnd"/>
+      <w:proofErr w:type="gramEnd"/>
+      <w:r>
+        <w:rPr>
+          <w:iCs/>
+        </w:rPr>
+        <w:t> and later </w:t>
+      </w:r>
+      <w:proofErr w:type="spellStart"/>
+      <w:r>
+        <w:rPr>
+          <w:iCs/>
+        </w:rPr>
+        <w:t>mvn</w:t>
+      </w:r>
+      <w:proofErr w:type="spellEnd"/>
+      <w:r>
+        <w:rPr>
+          <w:iCs/>
+        </w:rPr>
+        <w:t xml:space="preserve"> </w:t>
+      </w:r>
+      <w:proofErr w:type="spellStart"/>
+      <w:r>
+        <w:rPr>
+          <w:iCs/>
+        </w:rPr>
+        <w:t>dockerfile:tag</w:t>
+      </w:r>
+      <w:proofErr w:type="spellEnd"/>
+      <w:r>
+        <w:rPr>
+          <w:iCs/>
+        </w:rPr>
+        <w:t> and later </w:t>
+      </w:r>
+      <w:proofErr w:type="spellStart"/>
+      <w:r>
+        <w:rPr>
+          <w:iCs/>
+        </w:rPr>
+        <w:t>mvn</w:t>
+      </w:r>
+      <w:proofErr w:type="spellEnd"/>
+      <w:r>
+        <w:rPr>
+          <w:iCs/>
+        </w:rPr>
+        <w:t xml:space="preserve"> </w:t>
+      </w:r>
+      <w:proofErr w:type="spellStart"/>
+      <w:r>
+        <w:rPr>
+          <w:iCs/>
+        </w:rPr>
+        <w:t>dockerfile:push</w:t>
+      </w:r>
+      <w:proofErr w:type="spellEnd"/>
+      <w:r>
+        <w:rPr>
+          <w:iCs/>
+        </w:rPr>
+        <w:t xml:space="preserve"> without problems. This also </w:t>
+      </w:r>
+      <w:r>
+        <w:rPr>
+          <w:iCs/>
+        </w:rPr>
+        <w:lastRenderedPageBreak/>
+        <w:t>eliminates the need for something like </w:t>
+      </w:r>
+      <w:proofErr w:type="spellStart"/>
+      <w:r>
+        <w:rPr>
+          <w:iCs/>
+        </w:rPr>
+        <w:t>mvn</w:t>
+      </w:r>
+      <w:proofErr w:type="spellEnd"/>
+      <w:r>
+        <w:rPr>
+          <w:iCs/>
+        </w:rPr>
+        <w:t xml:space="preserve"> </w:t>
+      </w:r>
+      <w:proofErr w:type="spellStart"/>
+      <w:proofErr w:type="gramStart"/>
+      <w:r>
+        <w:rPr>
+          <w:iCs/>
+        </w:rPr>
+        <w:t>dockerfile:build</w:t>
+      </w:r>
+      <w:proofErr w:type="spellEnd"/>
+      <w:proofErr w:type="gramEnd"/>
+      <w:r>
+        <w:rPr>
+          <w:iCs/>
+        </w:rPr>
+        <w:t xml:space="preserve"> -</w:t>
+      </w:r>
+      <w:proofErr w:type="spellStart"/>
+      <w:r>
+        <w:rPr>
+          <w:iCs/>
+        </w:rPr>
+        <w:t>DalsoPush</w:t>
+      </w:r>
+      <w:proofErr w:type="spellEnd"/>
+      <w:r>
+        <w:rPr>
+          <w:iCs/>
+        </w:rPr>
+        <w:t>; instead you can just say </w:t>
+      </w:r>
+      <w:proofErr w:type="spellStart"/>
+      <w:r>
+        <w:rPr>
+          <w:iCs/>
+        </w:rPr>
+        <w:t>mvn</w:t>
+      </w:r>
+      <w:proofErr w:type="spellEnd"/>
+      <w:r>
+        <w:rPr>
+          <w:iCs/>
+        </w:rPr>
+        <w:t xml:space="preserve"> </w:t>
+      </w:r>
+      <w:proofErr w:type="spellStart"/>
+      <w:r>
+        <w:rPr>
+          <w:iCs/>
+        </w:rPr>
+        <w:t>dockerfile:build</w:t>
+      </w:r>
+      <w:proofErr w:type="spellEnd"/>
+      <w:r>
+        <w:rPr>
+          <w:iCs/>
+        </w:rPr>
+        <w:t xml:space="preserve"> </w:t>
+      </w:r>
+      <w:proofErr w:type="spellStart"/>
+      <w:r>
+        <w:rPr>
+          <w:iCs/>
+        </w:rPr>
+        <w:t>dockerfile:push</w:t>
+      </w:r>
+      <w:proofErr w:type="spellEnd"/>
+      <w:r>
+        <w:rPr>
+          <w:iCs/>
+        </w:rPr>
+        <w:t>.</w:t>
+      </w:r>
+    </w:p>
+    <w:p>
+      <w:pPr>
+        <w:numPr>
+          <w:ilvl w:val="0"/>
+          <w:numId w:val="2"/>
+        </w:numPr>
+        <w:shd w:val="clear" w:color="auto" w:fill="FFFFFF"/>
+        <w:spacing w:before="60" w:after="100" w:afterAutospacing="1"/>
+        <w:rPr>
+          <w:iCs/>
+        </w:rPr>
+      </w:pPr>
+      <w:r>
+        <w:rPr>
+          <w:iCs/>
+        </w:rPr>
+        <w:t>Integrate with the Maven build reactor. You can depend on the Docker image of one project in another project, and Maven will build the projects in the correct order. This is useful when you want to run integration tests involving multiple services.</w:t>
+      </w:r>
     </w:p>
     <w:p>
       <w:pPr>
@@ -3537,6 +5340,255 @@
     </w:sectPr>
   </w:body>
 </w:document>
+</file>
+
+<file path=word/numbering.xml><?xml version="1.0" encoding="utf-8"?>
+<w:numbering xmlns:wpc="http://schemas.microsoft.com/office/word/2010/wordprocessingCanvas" xmlns:cx="http://schemas.microsoft.com/office/drawing/2014/chartex" xmlns:cx1="http://schemas.microsoft.com/office/drawing/2015/9/8/chartex" xmlns:cx2="http://schemas.microsoft.com/office/drawing/2015/10/21/chartex" xmlns:cx3="http://schemas.microsoft.com/office/drawing/2016/5/9/chartex" xmlns:cx4="http://schemas.microsoft.com/office/drawing/2016/5/10/chartex" xmlns:cx5="http://schemas.microsoft.com/office/drawing/2016/5/11/chartex" xmlns:cx6="http://schemas.microsoft.com/office/drawing/2016/5/12/chartex" xmlns:cx7="http://schemas.microsoft.com/office/drawing/2016/5/13/chartex" xmlns:cx8="http://schemas.microsoft.com/office/drawing/2016/5/14/chartex" xmlns:mc="http://schemas.openxmlformats.org/markup-compatibility/2006" xmlns:aink="http://schemas.microsoft.com/office/drawing/2016/ink" xmlns:am3d="http://schemas.microsoft.com/office/drawing/2017/model3d" xmlns:o="urn:schemas-microsoft-com:office:office" xmlns:r="http://schemas.openxmlformats.org/officeDocument/2006/relationships" xmlns:m="http://schemas.openxmlformats.org/officeDocument/2006/math" xmlns:v="urn:schemas-microsoft-com:vml" xmlns:wp14="http://schemas.microsoft.com/office/word/2010/wordprocessingDrawing" xmlns:wp="http://schemas.openxmlformats.org/drawingml/2006/wordprocessingDrawing" xmlns:w10="urn:schemas-microsoft-com:office:word" xmlns:w="http://schemas.openxmlformats.org/wordprocessingml/2006/main" xmlns:w14="http://schemas.microsoft.com/office/word/2010/wordml" xmlns:w15="http://schemas.microsoft.com/office/word/2012/wordml" xmlns:w16cex="http://schemas.microsoft.com/office/word/2018/wordml/cex" xmlns:w16cid="http://schemas.microsoft.com/office/word/2016/wordml/cid" xmlns:w16="http://schemas.microsoft.com/office/word/2018/wordml" xmlns:w16sdtdh="http://schemas.microsoft.com/office/word/2020/wordml/sdtdatahash" xmlns:w16se="http://schemas.microsoft.com/office/word/2015/wordml/symex" xmlns:wpg="http://schemas.microsoft.com/office/word/2010/wordprocessingGroup" xmlns:wpi="http://schemas.microsoft.com/office/word/2010/wordprocessingInk" xmlns:wne="http://schemas.microsoft.com/office/word/2006/wordml" xmlns:wps="http://schemas.microsoft.com/office/word/2010/wordprocessingShape" mc:Ignorable="w14 w15 w16se w16cid w16 w16cex w16sdtdh wp14">
+  <w:abstractNum w:abstractNumId="0" w15:restartNumberingAfterBreak="0">
+    <w:nsid w:val="0B2133A7"/>
+    <w:multiLevelType w:val="hybridMultilevel"/>
+    <w:tmpl w:val="E988965C"/>
+    <w:lvl w:ilvl="0" w:tplc="0409000F">
+      <w:start w:val="1"/>
+      <w:numFmt w:val="decimal"/>
+      <w:lvlText w:val="%1."/>
+      <w:lvlJc w:val="left"/>
+      <w:pPr>
+        <w:ind w:left="720" w:hanging="360"/>
+      </w:pPr>
+      <w:rPr>
+        <w:rFonts w:hint="default"/>
+      </w:rPr>
+    </w:lvl>
+    <w:lvl w:ilvl="1" w:tplc="04090019" w:tentative="1">
+      <w:start w:val="1"/>
+      <w:numFmt w:val="lowerLetter"/>
+      <w:lvlText w:val="%2."/>
+      <w:lvlJc w:val="left"/>
+      <w:pPr>
+        <w:ind w:left="1440" w:hanging="360"/>
+      </w:pPr>
+    </w:lvl>
+    <w:lvl w:ilvl="2" w:tplc="0409001B" w:tentative="1">
+      <w:start w:val="1"/>
+      <w:numFmt w:val="lowerRoman"/>
+      <w:lvlText w:val="%3."/>
+      <w:lvlJc w:val="right"/>
+      <w:pPr>
+        <w:ind w:left="2160" w:hanging="180"/>
+      </w:pPr>
+    </w:lvl>
+    <w:lvl w:ilvl="3" w:tplc="0409000F" w:tentative="1">
+      <w:start w:val="1"/>
+      <w:numFmt w:val="decimal"/>
+      <w:lvlText w:val="%4."/>
+      <w:lvlJc w:val="left"/>
+      <w:pPr>
+        <w:ind w:left="2880" w:hanging="360"/>
+      </w:pPr>
+    </w:lvl>
+    <w:lvl w:ilvl="4" w:tplc="04090019" w:tentative="1">
+      <w:start w:val="1"/>
+      <w:numFmt w:val="lowerLetter"/>
+      <w:lvlText w:val="%5."/>
+      <w:lvlJc w:val="left"/>
+      <w:pPr>
+        <w:ind w:left="3600" w:hanging="360"/>
+      </w:pPr>
+    </w:lvl>
+    <w:lvl w:ilvl="5" w:tplc="0409001B" w:tentative="1">
+      <w:start w:val="1"/>
+      <w:numFmt w:val="lowerRoman"/>
+      <w:lvlText w:val="%6."/>
+      <w:lvlJc w:val="right"/>
+      <w:pPr>
+        <w:ind w:left="4320" w:hanging="180"/>
+      </w:pPr>
+    </w:lvl>
+    <w:lvl w:ilvl="6" w:tplc="0409000F" w:tentative="1">
+      <w:start w:val="1"/>
+      <w:numFmt w:val="decimal"/>
+      <w:lvlText w:val="%7."/>
+      <w:lvlJc w:val="left"/>
+      <w:pPr>
+        <w:ind w:left="5040" w:hanging="360"/>
+      </w:pPr>
+    </w:lvl>
+    <w:lvl w:ilvl="7" w:tplc="04090019" w:tentative="1">
+      <w:start w:val="1"/>
+      <w:numFmt w:val="lowerLetter"/>
+      <w:lvlText w:val="%8."/>
+      <w:lvlJc w:val="left"/>
+      <w:pPr>
+        <w:ind w:left="5760" w:hanging="360"/>
+      </w:pPr>
+    </w:lvl>
+    <w:lvl w:ilvl="8" w:tplc="0409001B" w:tentative="1">
+      <w:start w:val="1"/>
+      <w:numFmt w:val="lowerRoman"/>
+      <w:lvlText w:val="%9."/>
+      <w:lvlJc w:val="right"/>
+      <w:pPr>
+        <w:ind w:left="6480" w:hanging="180"/>
+      </w:pPr>
+    </w:lvl>
+  </w:abstractNum>
+  <w:abstractNum w:abstractNumId="1" w15:restartNumberingAfterBreak="0">
+    <w:nsid w:val="558A4D9A"/>
+    <w:multiLevelType w:val="multilevel"/>
+    <w:tmpl w:val="8612CA2C"/>
+    <w:lvl w:ilvl="0">
+      <w:start w:val="1"/>
+      <w:numFmt w:val="bullet"/>
+      <w:lvlText w:val=""/>
+      <w:lvlJc w:val="left"/>
+      <w:pPr>
+        <w:tabs>
+          <w:tab w:val="num" w:pos="720"/>
+        </w:tabs>
+        <w:ind w:left="720" w:hanging="360"/>
+      </w:pPr>
+      <w:rPr>
+        <w:rFonts w:ascii="Symbol" w:hAnsi="Symbol" w:hint="default"/>
+        <w:sz w:val="20"/>
+      </w:rPr>
+    </w:lvl>
+    <w:lvl w:ilvl="1" w:tentative="1">
+      <w:start w:val="1"/>
+      <w:numFmt w:val="bullet"/>
+      <w:lvlText w:val="o"/>
+      <w:lvlJc w:val="left"/>
+      <w:pPr>
+        <w:tabs>
+          <w:tab w:val="num" w:pos="1440"/>
+        </w:tabs>
+        <w:ind w:left="1440" w:hanging="360"/>
+      </w:pPr>
+      <w:rPr>
+        <w:rFonts w:ascii="Courier New" w:hAnsi="Courier New" w:hint="default"/>
+        <w:sz w:val="20"/>
+      </w:rPr>
+    </w:lvl>
+    <w:lvl w:ilvl="2" w:tentative="1">
+      <w:start w:val="1"/>
+      <w:numFmt w:val="bullet"/>
+      <w:lvlText w:val=""/>
+      <w:lvlJc w:val="left"/>
+      <w:pPr>
+        <w:tabs>
+          <w:tab w:val="num" w:pos="2160"/>
+        </w:tabs>
+        <w:ind w:left="2160" w:hanging="360"/>
+      </w:pPr>
+      <w:rPr>
+        <w:rFonts w:ascii="Wingdings" w:hAnsi="Wingdings" w:hint="default"/>
+        <w:sz w:val="20"/>
+      </w:rPr>
+    </w:lvl>
+    <w:lvl w:ilvl="3" w:tentative="1">
+      <w:start w:val="1"/>
+      <w:numFmt w:val="bullet"/>
+      <w:lvlText w:val=""/>
+      <w:lvlJc w:val="left"/>
+      <w:pPr>
+        <w:tabs>
+          <w:tab w:val="num" w:pos="2880"/>
+        </w:tabs>
+        <w:ind w:left="2880" w:hanging="360"/>
+      </w:pPr>
+      <w:rPr>
+        <w:rFonts w:ascii="Wingdings" w:hAnsi="Wingdings" w:hint="default"/>
+        <w:sz w:val="20"/>
+      </w:rPr>
+    </w:lvl>
+    <w:lvl w:ilvl="4" w:tentative="1">
+      <w:start w:val="1"/>
+      <w:numFmt w:val="bullet"/>
+      <w:lvlText w:val=""/>
+      <w:lvlJc w:val="left"/>
+      <w:pPr>
+        <w:tabs>
+          <w:tab w:val="num" w:pos="3600"/>
+        </w:tabs>
+        <w:ind w:left="3600" w:hanging="360"/>
+      </w:pPr>
+      <w:rPr>
+        <w:rFonts w:ascii="Wingdings" w:hAnsi="Wingdings" w:hint="default"/>
+        <w:sz w:val="20"/>
+      </w:rPr>
+    </w:lvl>
+    <w:lvl w:ilvl="5" w:tentative="1">
+      <w:start w:val="1"/>
+      <w:numFmt w:val="bullet"/>
+      <w:lvlText w:val=""/>
+      <w:lvlJc w:val="left"/>
+      <w:pPr>
+        <w:tabs>
+          <w:tab w:val="num" w:pos="4320"/>
+        </w:tabs>
+        <w:ind w:left="4320" w:hanging="360"/>
+      </w:pPr>
+      <w:rPr>
+        <w:rFonts w:ascii="Wingdings" w:hAnsi="Wingdings" w:hint="default"/>
+        <w:sz w:val="20"/>
+      </w:rPr>
+    </w:lvl>
+    <w:lvl w:ilvl="6" w:tentative="1">
+      <w:start w:val="1"/>
+      <w:numFmt w:val="bullet"/>
+      <w:lvlText w:val=""/>
+      <w:lvlJc w:val="left"/>
+      <w:pPr>
+        <w:tabs>
+          <w:tab w:val="num" w:pos="5040"/>
+        </w:tabs>
+        <w:ind w:left="5040" w:hanging="360"/>
+      </w:pPr>
+      <w:rPr>
+        <w:rFonts w:ascii="Wingdings" w:hAnsi="Wingdings" w:hint="default"/>
+        <w:sz w:val="20"/>
+      </w:rPr>
+    </w:lvl>
+    <w:lvl w:ilvl="7" w:tentative="1">
+      <w:start w:val="1"/>
+      <w:numFmt w:val="bullet"/>
+      <w:lvlText w:val=""/>
+      <w:lvlJc w:val="left"/>
+      <w:pPr>
+        <w:tabs>
+          <w:tab w:val="num" w:pos="5760"/>
+        </w:tabs>
+        <w:ind w:left="5760" w:hanging="360"/>
+      </w:pPr>
+      <w:rPr>
+        <w:rFonts w:ascii="Wingdings" w:hAnsi="Wingdings" w:hint="default"/>
+        <w:sz w:val="20"/>
+      </w:rPr>
+    </w:lvl>
+    <w:lvl w:ilvl="8" w:tentative="1">
+      <w:start w:val="1"/>
+      <w:numFmt w:val="bullet"/>
+      <w:lvlText w:val=""/>
+      <w:lvlJc w:val="left"/>
+      <w:pPr>
+        <w:tabs>
+          <w:tab w:val="num" w:pos="6480"/>
+        </w:tabs>
+        <w:ind w:left="6480" w:hanging="360"/>
+      </w:pPr>
+      <w:rPr>
+        <w:rFonts w:ascii="Wingdings" w:hAnsi="Wingdings" w:hint="default"/>
+        <w:sz w:val="20"/>
+      </w:rPr>
+    </w:lvl>
+  </w:abstractNum>
+  <w:num w:numId="1">
+    <w:abstractNumId w:val="0"/>
+  </w:num>
+  <w:num w:numId="2">
+    <w:abstractNumId w:val="1"/>
+  </w:num>
+</w:numbering>
 </file>
 
 <file path=word/styles.xml><?xml version="1.0" encoding="utf-8"?>
@@ -3712,7 +5764,7 @@
     <w:lsdException w:name="Table Web 2" w:semiHidden="1" w:unhideWhenUsed="1"/>
     <w:lsdException w:name="Table Web 3" w:semiHidden="1" w:unhideWhenUsed="1"/>
     <w:lsdException w:name="Balloon Text" w:semiHidden="1" w:unhideWhenUsed="1"/>
-    <w:lsdException w:name="Table Grid" w:semiHidden="1" w:uiPriority="59" w:unhideWhenUsed="1"/>
+    <w:lsdException w:name="Table Grid" w:uiPriority="59"/>
     <w:lsdException w:name="Table Theme" w:semiHidden="1" w:unhideWhenUsed="1"/>
     <w:lsdException w:name="Placeholder Text" w:semiHidden="1"/>
     <w:lsdException w:name="No Spacing" w:uiPriority="1" w:qFormat="1"/>
@@ -3987,6 +6039,30 @@
     <w:rPr>
       <w:color w:val="605E5C"/>
       <w:shd w:val="clear" w:color="auto" w:fill="E1DFDD"/>
+    </w:rPr>
+  </w:style>
+  <w:style w:type="paragraph" w:styleId="ListParagraph">
+    <w:name w:val="List Paragraph"/>
+    <w:basedOn w:val="Normal"/>
+    <w:uiPriority w:val="34"/>
+    <w:qFormat/>
+    <w:rsid w:val="000B5D79"/>
+    <w:pPr>
+      <w:ind w:left="720"/>
+      <w:contextualSpacing/>
+    </w:pPr>
+  </w:style>
+  <w:style w:type="character" w:styleId="HTMLCode">
+    <w:name w:val="HTML Code"/>
+    <w:basedOn w:val="DefaultParagraphFont"/>
+    <w:uiPriority w:val="99"/>
+    <w:semiHidden/>
+    <w:unhideWhenUsed/>
+    <w:rsid w:val="00C06466"/>
+    <w:rPr>
+      <w:rFonts w:ascii="Courier New" w:eastAsia="Times New Roman" w:hAnsi="Courier New" w:cs="Courier New"/>
+      <w:sz w:val="20"/>
+      <w:szCs w:val="20"/>
     </w:rPr>
   </w:style>
 </w:styles>

</xml_diff>